<commit_message>
APORTE DE DAYRA DE LA UNIDAD 7
</commit_message>
<xml_diff>
--- a/RESUMEN DE LA UNIDAD 7.docx
+++ b/RESUMEN DE LA UNIDAD 7.docx
@@ -1,6 +1,6 @@
 
 <file path=word/document.xml><?xml version="1.0" encoding="utf-8"?>
-<w:document xmlns:wpc="http://schemas.microsoft.com/office/word/2010/wordprocessingCanvas" xmlns:cx="http://schemas.microsoft.com/office/drawing/2014/chartex" xmlns:cx1="http://schemas.microsoft.com/office/drawing/2015/9/8/chartex" xmlns:cx2="http://schemas.microsoft.com/office/drawing/2015/10/21/chartex" xmlns:cx3="http://schemas.microsoft.com/office/drawing/2016/5/9/chartex" xmlns:cx4="http://schemas.microsoft.com/office/drawing/2016/5/10/chartex" xmlns:cx5="http://schemas.microsoft.com/office/drawing/2016/5/11/chartex" xmlns:cx6="http://schemas.microsoft.com/office/drawing/2016/5/12/chartex" xmlns:cx7="http://schemas.microsoft.com/office/drawing/2016/5/13/chartex" xmlns:cx8="http://schemas.microsoft.com/office/drawing/2016/5/14/chartex" xmlns:mc="http://schemas.openxmlformats.org/markup-compatibility/2006" xmlns:aink="http://schemas.microsoft.com/office/drawing/2016/ink" xmlns:am3d="http://schemas.microsoft.com/office/drawing/2017/model3d" xmlns:o="urn:schemas-microsoft-com:office:office" xmlns:oel="http://schemas.microsoft.com/office/2019/extlst" xmlns:r="http://schemas.openxmlformats.org/officeDocument/2006/relationships" xmlns:m="http://schemas.openxmlformats.org/officeDocument/2006/math" xmlns:v="urn:schemas-microsoft-com:vml" xmlns:wp14="http://schemas.microsoft.com/office/word/2010/wordprocessingDrawing" xmlns:wp="http://schemas.openxmlformats.org/drawingml/2006/wordprocessingDrawing" xmlns:w10="urn:schemas-microsoft-com:office:word" xmlns:w="http://schemas.openxmlformats.org/wordprocessingml/2006/main" xmlns:w14="http://schemas.microsoft.com/office/word/2010/wordml" xmlns:w15="http://schemas.microsoft.com/office/word/2012/wordml" xmlns:w16cex="http://schemas.microsoft.com/office/word/2018/wordml/cex" xmlns:w16cid="http://schemas.microsoft.com/office/word/2016/wordml/cid" xmlns:w16="http://schemas.microsoft.com/office/word/2018/wordml" xmlns:w16du="http://schemas.microsoft.com/office/word/2023/wordml/word16du" xmlns:w16sdtdh="http://schemas.microsoft.com/office/word/2020/wordml/sdtdatahash" xmlns:w16se="http://schemas.microsoft.com/office/word/2015/wordml/symex" xmlns:wpg="http://schemas.microsoft.com/office/word/2010/wordprocessingGroup" xmlns:wpi="http://schemas.microsoft.com/office/word/2010/wordprocessingInk" xmlns:wne="http://schemas.microsoft.com/office/word/2006/wordml" xmlns:wps="http://schemas.microsoft.com/office/word/2010/wordprocessingShape" mc:Ignorable="w14 w15 w16se w16cid w16 w16cex w16sdtdh w16du wp14">
+<w:document xmlns:wpc="http://schemas.microsoft.com/office/word/2010/wordprocessingCanvas" xmlns:cx="http://schemas.microsoft.com/office/drawing/2014/chartex" xmlns:cx1="http://schemas.microsoft.com/office/drawing/2015/9/8/chartex" xmlns:cx2="http://schemas.microsoft.com/office/drawing/2015/10/21/chartex" xmlns:cx3="http://schemas.microsoft.com/office/drawing/2016/5/9/chartex" xmlns:cx4="http://schemas.microsoft.com/office/drawing/2016/5/10/chartex" xmlns:cx5="http://schemas.microsoft.com/office/drawing/2016/5/11/chartex" xmlns:cx6="http://schemas.microsoft.com/office/drawing/2016/5/12/chartex" xmlns:cx7="http://schemas.microsoft.com/office/drawing/2016/5/13/chartex" xmlns:cx8="http://schemas.microsoft.com/office/drawing/2016/5/14/chartex" xmlns:mc="http://schemas.openxmlformats.org/markup-compatibility/2006" xmlns:aink="http://schemas.microsoft.com/office/drawing/2016/ink" xmlns:am3d="http://schemas.microsoft.com/office/drawing/2017/model3d" xmlns:o="urn:schemas-microsoft-com:office:office" xmlns:oel="http://schemas.microsoft.com/office/2019/extlst" xmlns:r="http://schemas.openxmlformats.org/officeDocument/2006/relationships" xmlns:m="http://schemas.openxmlformats.org/officeDocument/2006/math" xmlns:v="urn:schemas-microsoft-com:vml" xmlns:wp14="http://schemas.microsoft.com/office/word/2010/wordprocessingDrawing" xmlns:wp="http://schemas.openxmlformats.org/drawingml/2006/wordprocessingDrawing" xmlns:w10="urn:schemas-microsoft-com:office:word" xmlns:w="http://schemas.openxmlformats.org/wordprocessingml/2006/main" xmlns:w14="http://schemas.microsoft.com/office/word/2010/wordml" xmlns:w15="http://schemas.microsoft.com/office/word/2012/wordml" xmlns:w16cex="http://schemas.microsoft.com/office/word/2018/wordml/cex" xmlns:w16cid="http://schemas.microsoft.com/office/word/2016/wordml/cid" xmlns:w16="http://schemas.microsoft.com/office/word/2018/wordml" xmlns:w16sdtdh="http://schemas.microsoft.com/office/word/2020/wordml/sdtdatahash" xmlns:w16se="http://schemas.microsoft.com/office/word/2015/wordml/symex" xmlns:wpg="http://schemas.microsoft.com/office/word/2010/wordprocessingGroup" xmlns:wpi="http://schemas.microsoft.com/office/word/2010/wordprocessingInk" xmlns:wne="http://schemas.microsoft.com/office/word/2006/wordml" xmlns:wps="http://schemas.microsoft.com/office/word/2010/wordprocessingShape" mc:Ignorable="w14 w15 w16se w16cid w16 w16cex w16sdtdh wp14">
   <w:body>
     <w:p>
       <w:pPr>
@@ -29,7 +29,7 @@
             <wp:extent cx="1282700" cy="1452245"/>
             <wp:effectExtent l="0" t="0" r="0" b="0"/>
             <wp:wrapNone/>
-            <wp:docPr id="247333874" name="Imagen 7" descr="Repositorio Universidad Estatal Península de Santa Elena: Carrera de Ingeniería  Industrial"/>
+            <wp:docPr id="247333874" name="Imagen 1" descr="Repositorio Universidad Estatal Península de Santa Elena: Carrera de Ingeniería  Industrial"/>
             <wp:cNvGraphicFramePr>
               <a:graphicFrameLocks xmlns:a="http://schemas.openxmlformats.org/drawingml/2006/main" noChangeAspect="1"/>
             </wp:cNvGraphicFramePr>
@@ -43,7 +43,7 @@
                     </pic:cNvPicPr>
                   </pic:nvPicPr>
                   <pic:blipFill>
-                    <a:blip r:embed="rId4">
+                    <a:blip r:embed="rId5">
                       <a:extLst>
                         <a:ext uri="{28A0092B-C50C-407E-A947-70E740481C1C}">
                           <a14:useLocalDpi xmlns:a14="http://schemas.microsoft.com/office/drawing/2010/main" val="0"/>
@@ -98,7 +98,7 @@
             <wp:extent cx="1482090" cy="1482090"/>
             <wp:effectExtent l="0" t="0" r="0" b="0"/>
             <wp:wrapNone/>
-            <wp:docPr id="1977396173" name="Imagen 8"/>
+            <wp:docPr id="1977396173" name="Imagen 2"/>
             <wp:cNvGraphicFramePr>
               <a:graphicFrameLocks xmlns:a="http://schemas.openxmlformats.org/drawingml/2006/main" noChangeAspect="1"/>
             </wp:cNvGraphicFramePr>
@@ -112,7 +112,7 @@
                     </pic:cNvPicPr>
                   </pic:nvPicPr>
                   <pic:blipFill>
-                    <a:blip r:embed="rId5">
+                    <a:blip r:embed="rId6">
                       <a:extLst>
                         <a:ext uri="{28A0092B-C50C-407E-A947-70E740481C1C}">
                           <a14:useLocalDpi xmlns:a14="http://schemas.microsoft.com/office/drawing/2010/main" val="0"/>
@@ -504,6 +504,1105 @@
       </w:r>
     </w:p>
     <w:p/>
+    <w:p/>
+    <w:p>
+      <w:pPr>
+        <w:spacing w:line="360" w:lineRule="auto"/>
+        <w:jc w:val="center"/>
+        <w:rPr>
+          <w:rFonts w:ascii="Times New Roman" w:hAnsi="Times New Roman" w:cs="Times New Roman"/>
+          <w:b/>
+          <w:bCs/>
+          <w:color w:val="FF0000"/>
+          <w:kern w:val="0"/>
+          <w:lang w:val="es-EC"/>
+        </w:rPr>
+      </w:pPr>
+      <w:r>
+        <w:rPr>
+          <w:rFonts w:ascii="Times New Roman" w:hAnsi="Times New Roman" w:cs="Times New Roman"/>
+          <w:b/>
+          <w:bCs/>
+          <w:color w:val="FF0000"/>
+          <w:kern w:val="0"/>
+          <w:lang w:val="es-EC"/>
+        </w:rPr>
+        <w:lastRenderedPageBreak/>
+        <w:t>RESUMEN DEL CAPITULO 7</w:t>
+      </w:r>
+    </w:p>
+    <w:p>
+      <w:pPr>
+        <w:spacing w:line="360" w:lineRule="auto"/>
+        <w:jc w:val="both"/>
+        <w:rPr>
+          <w:rFonts w:ascii="Times New Roman" w:hAnsi="Times New Roman" w:cs="Times New Roman"/>
+          <w:b/>
+          <w:bCs/>
+          <w:kern w:val="0"/>
+          <w:lang w:val="es-EC"/>
+        </w:rPr>
+      </w:pPr>
+      <w:r>
+        <w:rPr>
+          <w:rFonts w:ascii="Times New Roman" w:hAnsi="Times New Roman" w:cs="Times New Roman"/>
+          <w:b/>
+          <w:bCs/>
+          <w:kern w:val="0"/>
+          <w:lang w:val="es-EC"/>
+        </w:rPr>
+        <w:t xml:space="preserve">APORTACION DE DAYRA PITA: </w:t>
+      </w:r>
+    </w:p>
+    <w:p>
+      <w:pPr>
+        <w:spacing w:line="360" w:lineRule="auto"/>
+        <w:jc w:val="center"/>
+        <w:rPr>
+          <w:rFonts w:ascii="Times New Roman" w:hAnsi="Times New Roman" w:cs="Times New Roman"/>
+          <w:b/>
+          <w:bCs/>
+          <w:kern w:val="0"/>
+          <w:szCs w:val="22"/>
+          <w:lang w:val="es-EC"/>
+        </w:rPr>
+      </w:pPr>
+      <w:r>
+        <w:rPr>
+          <w:rFonts w:ascii="Times New Roman" w:hAnsi="Times New Roman" w:cs="Times New Roman"/>
+          <w:b/>
+          <w:bCs/>
+          <w:kern w:val="0"/>
+          <w:szCs w:val="22"/>
+          <w:lang w:val="es-EC"/>
+        </w:rPr>
+        <w:t>GESTIÓN DE LOS COSTOS DEL PROYECTO</w:t>
+      </w:r>
+    </w:p>
+    <w:p>
+      <w:pPr>
+        <w:spacing w:line="360" w:lineRule="auto"/>
+        <w:jc w:val="both"/>
+        <w:rPr>
+          <w:rFonts w:ascii="Times New Roman" w:hAnsi="Times New Roman" w:cs="Times New Roman"/>
+          <w:kern w:val="0"/>
+          <w:szCs w:val="22"/>
+          <w:lang w:val="es-EC"/>
+        </w:rPr>
+      </w:pPr>
+      <w:r>
+        <w:rPr>
+          <w:rFonts w:ascii="Times New Roman" w:hAnsi="Times New Roman" w:cs="Times New Roman"/>
+          <w:kern w:val="0"/>
+          <w:szCs w:val="22"/>
+          <w:lang w:val="es-EC"/>
+        </w:rPr>
+        <w:t xml:space="preserve">La Gestión de los Costos del Proyecto incluye los procesos involucrados en estimar, presupuestar y controlar los costos de modo que se complete el proyecto dentro del presupuesto aprobado. Los procesos de la gestión de los costos del proyecto son: </w:t>
+      </w:r>
+    </w:p>
+    <w:p>
+      <w:pPr>
+        <w:spacing w:line="360" w:lineRule="auto"/>
+        <w:jc w:val="both"/>
+        <w:rPr>
+          <w:rFonts w:ascii="Times New Roman" w:hAnsi="Times New Roman" w:cs="Times New Roman"/>
+          <w:kern w:val="0"/>
+          <w:szCs w:val="22"/>
+          <w:lang w:val="es-EC"/>
+        </w:rPr>
+      </w:pPr>
+      <w:r>
+        <w:rPr>
+          <w:rFonts w:ascii="Times New Roman" w:hAnsi="Times New Roman" w:cs="Times New Roman"/>
+          <w:b/>
+          <w:bCs/>
+          <w:kern w:val="0"/>
+          <w:szCs w:val="22"/>
+          <w:lang w:val="es-EC"/>
+        </w:rPr>
+        <w:t>7.1 Estimar los Costos:</w:t>
+      </w:r>
+      <w:r>
+        <w:rPr>
+          <w:rFonts w:ascii="Times New Roman" w:hAnsi="Times New Roman" w:cs="Times New Roman"/>
+          <w:kern w:val="0"/>
+          <w:szCs w:val="22"/>
+          <w:lang w:val="es-EC"/>
+        </w:rPr>
+        <w:t xml:space="preserve"> Es el proceso que consiste en desarrollar una aproximación de los recursos financieros necesarios para completar las actividades del proyecto. </w:t>
+      </w:r>
+    </w:p>
+    <w:p>
+      <w:pPr>
+        <w:spacing w:line="360" w:lineRule="auto"/>
+        <w:jc w:val="both"/>
+        <w:rPr>
+          <w:rFonts w:ascii="Times New Roman" w:hAnsi="Times New Roman" w:cs="Times New Roman"/>
+          <w:kern w:val="0"/>
+          <w:szCs w:val="22"/>
+          <w:lang w:val="es-EC"/>
+        </w:rPr>
+      </w:pPr>
+      <w:r>
+        <w:rPr>
+          <w:rFonts w:ascii="Times New Roman" w:hAnsi="Times New Roman" w:cs="Times New Roman"/>
+          <w:b/>
+          <w:bCs/>
+          <w:kern w:val="0"/>
+          <w:szCs w:val="22"/>
+          <w:lang w:val="es-EC"/>
+        </w:rPr>
+        <w:t>7.2 Determinar el Presupuesto</w:t>
+      </w:r>
+      <w:r>
+        <w:rPr>
+          <w:rFonts w:ascii="Times New Roman" w:hAnsi="Times New Roman" w:cs="Times New Roman"/>
+          <w:kern w:val="0"/>
+          <w:szCs w:val="22"/>
+          <w:lang w:val="es-EC"/>
+        </w:rPr>
+        <w:t xml:space="preserve">: Es el proceso que consiste en sumar los costos estimados de actividades individuales o paquetes de trabajo para establecer una línea base de costo autorizada. </w:t>
+      </w:r>
+    </w:p>
+    <w:p>
+      <w:pPr>
+        <w:spacing w:line="360" w:lineRule="auto"/>
+        <w:jc w:val="both"/>
+        <w:rPr>
+          <w:rFonts w:ascii="Times New Roman" w:hAnsi="Times New Roman" w:cs="Times New Roman"/>
+          <w:kern w:val="0"/>
+          <w:szCs w:val="22"/>
+          <w:lang w:val="es-EC"/>
+        </w:rPr>
+      </w:pPr>
+      <w:r>
+        <w:rPr>
+          <w:rFonts w:ascii="Times New Roman" w:hAnsi="Times New Roman" w:cs="Times New Roman"/>
+          <w:b/>
+          <w:bCs/>
+          <w:kern w:val="0"/>
+          <w:szCs w:val="22"/>
+          <w:lang w:val="es-EC"/>
+        </w:rPr>
+        <w:t>7.3 Controlar los Costos:</w:t>
+      </w:r>
+      <w:r>
+        <w:rPr>
+          <w:rFonts w:ascii="Times New Roman" w:hAnsi="Times New Roman" w:cs="Times New Roman"/>
+          <w:kern w:val="0"/>
+          <w:szCs w:val="22"/>
+          <w:lang w:val="es-EC"/>
+        </w:rPr>
+        <w:t xml:space="preserve"> Es el proceso que consiste en monitorear la situación del proyecto para actualizar el presupuesto del mismo y gestionar cambios a la línea base de costo.</w:t>
+      </w:r>
+    </w:p>
+    <w:p>
+      <w:pPr>
+        <w:spacing w:line="360" w:lineRule="auto"/>
+        <w:jc w:val="center"/>
+        <w:rPr>
+          <w:rFonts w:ascii="Times New Roman" w:hAnsi="Times New Roman" w:cs="Times New Roman"/>
+          <w:b/>
+          <w:bCs/>
+          <w:color w:val="FF0000"/>
+          <w:kern w:val="0"/>
+          <w:szCs w:val="22"/>
+          <w:lang w:val="es-EC"/>
+        </w:rPr>
+      </w:pPr>
+    </w:p>
+    <w:p>
+      <w:pPr>
+        <w:spacing w:line="360" w:lineRule="auto"/>
+        <w:jc w:val="center"/>
+        <w:rPr>
+          <w:rFonts w:ascii="Times New Roman" w:hAnsi="Times New Roman" w:cs="Times New Roman"/>
+          <w:b/>
+          <w:bCs/>
+          <w:color w:val="FF0000"/>
+          <w:kern w:val="0"/>
+          <w:szCs w:val="22"/>
+          <w:lang w:val="es-EC"/>
+        </w:rPr>
+      </w:pPr>
+      <w:r>
+        <w:rPr>
+          <w:rFonts w:ascii="Times New Roman" w:hAnsi="Times New Roman" w:cs="Times New Roman"/>
+          <w:b/>
+          <w:bCs/>
+          <w:color w:val="FF0000"/>
+          <w:kern w:val="0"/>
+          <w:szCs w:val="22"/>
+          <w:lang w:val="es-EC"/>
+        </w:rPr>
+        <w:t>El Plan de Gestión de Costos puede establecer lo siguiente:</w:t>
+      </w:r>
+    </w:p>
+    <w:p>
+      <w:pPr>
+        <w:numPr>
+          <w:ilvl w:val="0"/>
+          <w:numId w:val="1"/>
+        </w:numPr>
+        <w:spacing w:line="259" w:lineRule="auto"/>
+        <w:contextualSpacing/>
+        <w:jc w:val="both"/>
+        <w:rPr>
+          <w:rFonts w:ascii="Times New Roman" w:hAnsi="Times New Roman" w:cs="Times New Roman"/>
+        </w:rPr>
+      </w:pPr>
+      <w:r>
+        <w:t xml:space="preserve">Nivel de exactitud. </w:t>
+      </w:r>
+    </w:p>
+    <w:p>
+      <w:pPr>
+        <w:numPr>
+          <w:ilvl w:val="0"/>
+          <w:numId w:val="1"/>
+        </w:numPr>
+        <w:spacing w:line="259" w:lineRule="auto"/>
+        <w:contextualSpacing/>
+        <w:jc w:val="both"/>
+        <w:rPr>
+          <w:rFonts w:ascii="Times New Roman" w:hAnsi="Times New Roman" w:cs="Times New Roman"/>
+        </w:rPr>
+      </w:pPr>
+      <w:r>
+        <w:t xml:space="preserve">Unidades de medida. </w:t>
+      </w:r>
+    </w:p>
+    <w:p>
+      <w:pPr>
+        <w:numPr>
+          <w:ilvl w:val="0"/>
+          <w:numId w:val="1"/>
+        </w:numPr>
+        <w:spacing w:line="259" w:lineRule="auto"/>
+        <w:contextualSpacing/>
+        <w:jc w:val="both"/>
+        <w:rPr>
+          <w:rFonts w:ascii="Times New Roman" w:hAnsi="Times New Roman" w:cs="Times New Roman"/>
+        </w:rPr>
+      </w:pPr>
+      <w:r>
+        <w:t xml:space="preserve">Enlaces con los procedimientos de la organización. </w:t>
+      </w:r>
+    </w:p>
+    <w:p>
+      <w:pPr>
+        <w:numPr>
+          <w:ilvl w:val="0"/>
+          <w:numId w:val="1"/>
+        </w:numPr>
+        <w:spacing w:line="259" w:lineRule="auto"/>
+        <w:contextualSpacing/>
+        <w:jc w:val="both"/>
+        <w:rPr>
+          <w:rFonts w:ascii="Times New Roman" w:hAnsi="Times New Roman" w:cs="Times New Roman"/>
+        </w:rPr>
+      </w:pPr>
+      <w:r>
+        <w:t xml:space="preserve">Umbrales de control. </w:t>
+      </w:r>
+    </w:p>
+    <w:p>
+      <w:pPr>
+        <w:numPr>
+          <w:ilvl w:val="0"/>
+          <w:numId w:val="1"/>
+        </w:numPr>
+        <w:spacing w:line="259" w:lineRule="auto"/>
+        <w:contextualSpacing/>
+        <w:jc w:val="both"/>
+        <w:rPr>
+          <w:rFonts w:ascii="Times New Roman" w:hAnsi="Times New Roman" w:cs="Times New Roman"/>
+        </w:rPr>
+      </w:pPr>
+      <w:r>
+        <w:t>Reglas para la medición del desempeño.</w:t>
+      </w:r>
+    </w:p>
+    <w:p>
+      <w:pPr>
+        <w:numPr>
+          <w:ilvl w:val="0"/>
+          <w:numId w:val="1"/>
+        </w:numPr>
+        <w:spacing w:line="259" w:lineRule="auto"/>
+        <w:contextualSpacing/>
+        <w:jc w:val="both"/>
+        <w:rPr>
+          <w:rFonts w:ascii="Times New Roman" w:hAnsi="Times New Roman" w:cs="Times New Roman"/>
+        </w:rPr>
+      </w:pPr>
+      <w:r>
+        <w:t xml:space="preserve">Informes de costos. </w:t>
+      </w:r>
+    </w:p>
+    <w:p>
+      <w:pPr>
+        <w:numPr>
+          <w:ilvl w:val="0"/>
+          <w:numId w:val="1"/>
+        </w:numPr>
+        <w:spacing w:line="259" w:lineRule="auto"/>
+        <w:contextualSpacing/>
+        <w:jc w:val="both"/>
+        <w:rPr>
+          <w:rFonts w:ascii="Times New Roman" w:hAnsi="Times New Roman" w:cs="Times New Roman"/>
+        </w:rPr>
+      </w:pPr>
+      <w:r>
+        <w:t>Descripciones de los procesos.</w:t>
+      </w:r>
+    </w:p>
+    <w:p>
+      <w:pPr>
+        <w:spacing w:line="360" w:lineRule="auto"/>
+        <w:jc w:val="both"/>
+        <w:rPr>
+          <w:rFonts w:ascii="Times New Roman" w:hAnsi="Times New Roman" w:cs="Times New Roman"/>
+          <w:kern w:val="0"/>
+          <w:szCs w:val="22"/>
+          <w:lang w:val="es-EC"/>
+        </w:rPr>
+      </w:pPr>
+    </w:p>
+    <w:p>
+      <w:pPr>
+        <w:spacing w:line="360" w:lineRule="auto"/>
+        <w:jc w:val="center"/>
+        <w:rPr>
+          <w:rFonts w:ascii="Times New Roman" w:hAnsi="Times New Roman" w:cs="Times New Roman"/>
+          <w:b/>
+          <w:bCs/>
+          <w:color w:val="FF0000"/>
+          <w:kern w:val="0"/>
+          <w:lang w:val="es-EC"/>
+        </w:rPr>
+      </w:pPr>
+      <w:r>
+        <w:rPr>
+          <w:rFonts w:ascii="Times New Roman" w:hAnsi="Times New Roman" w:cs="Times New Roman"/>
+          <w:b/>
+          <w:bCs/>
+          <w:color w:val="FF0000"/>
+          <w:kern w:val="0"/>
+          <w:lang w:val="es-EC"/>
+        </w:rPr>
+        <w:t>ENTRADAS, HERRAMIENTAS Y SALIDAS DE CADA PROCESO REQUERIDO</w:t>
+      </w:r>
+    </w:p>
+    <w:p>
+      <w:pPr>
+        <w:spacing w:line="360" w:lineRule="auto"/>
+        <w:jc w:val="both"/>
+        <w:rPr>
+          <w:rFonts w:ascii="Times New Roman" w:hAnsi="Times New Roman" w:cs="Times New Roman"/>
+          <w:kern w:val="0"/>
+          <w:lang w:val="es-EC"/>
+        </w:rPr>
+      </w:pPr>
+      <w:r>
+        <w:rPr>
+          <w:rFonts w:ascii="Times New Roman" w:hAnsi="Times New Roman" w:cs="Times New Roman"/>
+          <w:b/>
+          <w:bCs/>
+          <w:kern w:val="0"/>
+          <w:lang w:val="es-EC"/>
+        </w:rPr>
+        <w:t>7.1 Estimar los Costos</w:t>
+      </w:r>
+      <w:r>
+        <w:rPr>
+          <w:rFonts w:ascii="Times New Roman" w:hAnsi="Times New Roman" w:cs="Times New Roman"/>
+          <w:kern w:val="0"/>
+          <w:lang w:val="es-EC"/>
+        </w:rPr>
+        <w:t xml:space="preserve"> </w:t>
+      </w:r>
+    </w:p>
+    <w:p>
+      <w:pPr>
+        <w:numPr>
+          <w:ilvl w:val="0"/>
+          <w:numId w:val="2"/>
+        </w:numPr>
+        <w:spacing w:line="259" w:lineRule="auto"/>
+        <w:contextualSpacing/>
+        <w:jc w:val="both"/>
+        <w:rPr>
+          <w:rFonts w:ascii="Times New Roman" w:hAnsi="Times New Roman" w:cs="Times New Roman"/>
+        </w:rPr>
+      </w:pPr>
+      <w:r>
+        <w:rPr>
+          <w:rFonts w:ascii="Times New Roman" w:hAnsi="Times New Roman" w:cs="Times New Roman"/>
+        </w:rPr>
+        <w:t>Por lo general, las estimaciones de costos se expresan en unidades monetarias (dólar, euro, yen, etc.), aunque en algunos casos pueden emplearse otras unidades de medida, como las horas o los días de trabajo del personal para facilitar las comparaciones, eliminando el efecto de las fluctuaciones de las divisas.</w:t>
+      </w:r>
+    </w:p>
+    <w:p>
+      <w:pPr>
+        <w:numPr>
+          <w:ilvl w:val="0"/>
+          <w:numId w:val="2"/>
+        </w:numPr>
+        <w:spacing w:line="259" w:lineRule="auto"/>
+        <w:contextualSpacing/>
+        <w:jc w:val="both"/>
+        <w:rPr>
+          <w:rFonts w:ascii="Times New Roman" w:hAnsi="Times New Roman" w:cs="Times New Roman"/>
+        </w:rPr>
+      </w:pPr>
+      <w:r>
+        <w:rPr>
+          <w:rFonts w:ascii="Times New Roman" w:hAnsi="Times New Roman" w:cs="Times New Roman"/>
+        </w:rPr>
+        <w:t xml:space="preserve">Los costos se estiman para todos los recursos que se asignarán al proyecto. Esto incluye, entre otros, el personal, los materiales, el equipo, los servicios y las instalaciones, así como </w:t>
+      </w:r>
+      <w:r>
+        <w:rPr>
+          <w:rFonts w:ascii="Times New Roman" w:hAnsi="Times New Roman" w:cs="Times New Roman"/>
+        </w:rPr>
+        <w:lastRenderedPageBreak/>
+        <w:t>categorías especiales tales como el factor de inflación o el costo para casos de contingencia. Una estimación de costos es una evaluación cuantitativa de los costos probables de los recursos necesarios para completar la actividad</w:t>
+      </w:r>
+    </w:p>
+    <w:p>
+      <w:pPr>
+        <w:spacing w:line="360" w:lineRule="auto"/>
+        <w:jc w:val="both"/>
+        <w:rPr>
+          <w:rFonts w:ascii="Times New Roman" w:hAnsi="Times New Roman" w:cs="Times New Roman"/>
+          <w:kern w:val="0"/>
+          <w:lang w:val="es-EC"/>
+        </w:rPr>
+      </w:pPr>
+      <w:r>
+        <w:rPr>
+          <w:rFonts w:ascii="Times New Roman" w:hAnsi="Times New Roman" w:cs="Times New Roman"/>
+          <w:b/>
+          <w:bCs/>
+          <w:noProof/>
+          <w:color w:val="FF0000"/>
+          <w:kern w:val="0"/>
+          <w:sz w:val="28"/>
+          <w:szCs w:val="28"/>
+          <w:lang w:val="es-EC"/>
+        </w:rPr>
+        <w:drawing>
+          <wp:anchor distT="0" distB="0" distL="114300" distR="114300" simplePos="0" relativeHeight="251662336" behindDoc="1" locked="0" layoutInCell="1" allowOverlap="1" wp14:anchorId="58710C96" wp14:editId="03FCCE15">
+            <wp:simplePos x="0" y="0"/>
+            <wp:positionH relativeFrom="margin">
+              <wp:align>center</wp:align>
+            </wp:positionH>
+            <wp:positionV relativeFrom="paragraph">
+              <wp:posOffset>155796</wp:posOffset>
+            </wp:positionV>
+            <wp:extent cx="4635610" cy="1810385"/>
+            <wp:effectExtent l="0" t="0" r="0" b="0"/>
+            <wp:wrapNone/>
+            <wp:docPr id="1447499731" name="Imagen 3" descr="Texto&#10;&#10;Descripción generada automáticamente"/>
+            <wp:cNvGraphicFramePr>
+              <a:graphicFrameLocks xmlns:a="http://schemas.openxmlformats.org/drawingml/2006/main" noChangeAspect="1"/>
+            </wp:cNvGraphicFramePr>
+            <a:graphic xmlns:a="http://schemas.openxmlformats.org/drawingml/2006/main">
+              <a:graphicData uri="http://schemas.openxmlformats.org/drawingml/2006/picture">
+                <pic:pic xmlns:pic="http://schemas.openxmlformats.org/drawingml/2006/picture">
+                  <pic:nvPicPr>
+                    <pic:cNvPr id="1447499731" name="Imagen 1" descr="Texto&#10;&#10;Descripción generada automáticamente"/>
+                    <pic:cNvPicPr/>
+                  </pic:nvPicPr>
+                  <pic:blipFill rotWithShape="1">
+                    <a:blip r:embed="rId7">
+                      <a:extLst>
+                        <a:ext uri="{28A0092B-C50C-407E-A947-70E740481C1C}">
+                          <a14:useLocalDpi xmlns:a14="http://schemas.microsoft.com/office/drawing/2010/main" val="0"/>
+                        </a:ext>
+                      </a:extLst>
+                    </a:blip>
+                    <a:srcRect r="14156"/>
+                    <a:stretch/>
+                  </pic:blipFill>
+                  <pic:spPr bwMode="auto">
+                    <a:xfrm>
+                      <a:off x="0" y="0"/>
+                      <a:ext cx="4635610" cy="1810385"/>
+                    </a:xfrm>
+                    <a:prstGeom prst="rect">
+                      <a:avLst/>
+                    </a:prstGeom>
+                    <a:ln>
+                      <a:noFill/>
+                    </a:ln>
+                    <a:extLst>
+                      <a:ext uri="{53640926-AAD7-44D8-BBD7-CCE9431645EC}">
+                        <a14:shadowObscured xmlns:a14="http://schemas.microsoft.com/office/drawing/2010/main"/>
+                      </a:ext>
+                    </a:extLst>
+                  </pic:spPr>
+                </pic:pic>
+              </a:graphicData>
+            </a:graphic>
+          </wp:anchor>
+        </w:drawing>
+      </w:r>
+    </w:p>
+    <w:p>
+      <w:pPr>
+        <w:ind w:left="720"/>
+        <w:contextualSpacing/>
+        <w:jc w:val="both"/>
+        <w:rPr>
+          <w:rFonts w:ascii="Times New Roman" w:hAnsi="Times New Roman" w:cs="Times New Roman"/>
+          <w:b/>
+          <w:bCs/>
+          <w:color w:val="FF0000"/>
+          <w:sz w:val="28"/>
+          <w:szCs w:val="28"/>
+        </w:rPr>
+      </w:pPr>
+    </w:p>
+    <w:p>
+      <w:pPr>
+        <w:ind w:left="720"/>
+        <w:contextualSpacing/>
+        <w:jc w:val="both"/>
+        <w:rPr>
+          <w:rFonts w:ascii="Times New Roman" w:hAnsi="Times New Roman" w:cs="Times New Roman"/>
+          <w:b/>
+          <w:bCs/>
+          <w:color w:val="FF0000"/>
+          <w:sz w:val="28"/>
+          <w:szCs w:val="28"/>
+        </w:rPr>
+      </w:pPr>
+    </w:p>
+    <w:p>
+      <w:pPr>
+        <w:ind w:left="720"/>
+        <w:contextualSpacing/>
+        <w:jc w:val="both"/>
+        <w:rPr>
+          <w:rFonts w:ascii="Times New Roman" w:hAnsi="Times New Roman" w:cs="Times New Roman"/>
+          <w:b/>
+          <w:bCs/>
+          <w:color w:val="FF0000"/>
+          <w:sz w:val="28"/>
+          <w:szCs w:val="28"/>
+        </w:rPr>
+      </w:pPr>
+    </w:p>
+    <w:p>
+      <w:pPr>
+        <w:ind w:left="720"/>
+        <w:contextualSpacing/>
+        <w:jc w:val="both"/>
+        <w:rPr>
+          <w:rFonts w:ascii="Times New Roman" w:hAnsi="Times New Roman" w:cs="Times New Roman"/>
+          <w:b/>
+          <w:bCs/>
+          <w:color w:val="FF0000"/>
+          <w:sz w:val="28"/>
+          <w:szCs w:val="28"/>
+        </w:rPr>
+      </w:pPr>
+    </w:p>
+    <w:p>
+      <w:pPr>
+        <w:ind w:left="720"/>
+        <w:contextualSpacing/>
+        <w:jc w:val="both"/>
+        <w:rPr>
+          <w:rFonts w:ascii="Times New Roman" w:hAnsi="Times New Roman" w:cs="Times New Roman"/>
+          <w:b/>
+          <w:bCs/>
+          <w:color w:val="FF0000"/>
+          <w:sz w:val="28"/>
+          <w:szCs w:val="28"/>
+        </w:rPr>
+      </w:pPr>
+    </w:p>
+    <w:p>
+      <w:pPr>
+        <w:spacing w:line="360" w:lineRule="auto"/>
+        <w:jc w:val="both"/>
+        <w:rPr>
+          <w:rFonts w:ascii="Times New Roman" w:hAnsi="Times New Roman" w:cs="Times New Roman"/>
+          <w:b/>
+          <w:bCs/>
+          <w:color w:val="000000" w:themeColor="text1"/>
+          <w:kern w:val="0"/>
+          <w:lang w:val="es-EC"/>
+        </w:rPr>
+      </w:pPr>
+      <w:r>
+        <w:rPr>
+          <w:rFonts w:ascii="Times New Roman" w:hAnsi="Times New Roman" w:cs="Times New Roman"/>
+          <w:b/>
+          <w:bCs/>
+          <w:color w:val="000000" w:themeColor="text1"/>
+          <w:kern w:val="0"/>
+          <w:lang w:val="es-EC"/>
+        </w:rPr>
+        <w:t>7.1.1 Estimar los Costos: Entradas</w:t>
+      </w:r>
+    </w:p>
+    <w:p>
+      <w:pPr>
+        <w:numPr>
+          <w:ilvl w:val="0"/>
+          <w:numId w:val="3"/>
+        </w:numPr>
+        <w:spacing w:line="259" w:lineRule="auto"/>
+        <w:contextualSpacing/>
+        <w:jc w:val="both"/>
+        <w:rPr>
+          <w:rFonts w:ascii="Times New Roman" w:hAnsi="Times New Roman" w:cs="Times New Roman"/>
+          <w:color w:val="000000" w:themeColor="text1"/>
+        </w:rPr>
+      </w:pPr>
+      <w:r>
+        <w:rPr>
+          <w:rFonts w:ascii="Times New Roman" w:hAnsi="Times New Roman" w:cs="Times New Roman"/>
+          <w:color w:val="000000" w:themeColor="text1"/>
+        </w:rPr>
+        <w:t>Línea base del alcance.</w:t>
+      </w:r>
+    </w:p>
+    <w:p>
+      <w:pPr>
+        <w:numPr>
+          <w:ilvl w:val="0"/>
+          <w:numId w:val="3"/>
+        </w:numPr>
+        <w:spacing w:line="259" w:lineRule="auto"/>
+        <w:contextualSpacing/>
+        <w:jc w:val="both"/>
+        <w:rPr>
+          <w:rFonts w:ascii="Times New Roman" w:hAnsi="Times New Roman" w:cs="Times New Roman"/>
+          <w:color w:val="000000" w:themeColor="text1"/>
+        </w:rPr>
+      </w:pPr>
+      <w:r>
+        <w:rPr>
+          <w:rFonts w:ascii="Times New Roman" w:hAnsi="Times New Roman" w:cs="Times New Roman"/>
+          <w:color w:val="000000" w:themeColor="text1"/>
+        </w:rPr>
+        <w:t>Cronograma del proyecto.</w:t>
+      </w:r>
+    </w:p>
+    <w:p>
+      <w:pPr>
+        <w:numPr>
+          <w:ilvl w:val="0"/>
+          <w:numId w:val="3"/>
+        </w:numPr>
+        <w:spacing w:line="259" w:lineRule="auto"/>
+        <w:contextualSpacing/>
+        <w:jc w:val="both"/>
+        <w:rPr>
+          <w:rFonts w:ascii="Times New Roman" w:hAnsi="Times New Roman" w:cs="Times New Roman"/>
+          <w:color w:val="000000" w:themeColor="text1"/>
+        </w:rPr>
+      </w:pPr>
+      <w:r>
+        <w:rPr>
+          <w:rFonts w:ascii="Times New Roman" w:hAnsi="Times New Roman" w:cs="Times New Roman"/>
+          <w:color w:val="000000" w:themeColor="text1"/>
+        </w:rPr>
+        <w:t>Plan de recursos humanos.</w:t>
+      </w:r>
+    </w:p>
+    <w:p>
+      <w:pPr>
+        <w:numPr>
+          <w:ilvl w:val="0"/>
+          <w:numId w:val="3"/>
+        </w:numPr>
+        <w:spacing w:line="259" w:lineRule="auto"/>
+        <w:contextualSpacing/>
+        <w:jc w:val="both"/>
+        <w:rPr>
+          <w:rFonts w:ascii="Times New Roman" w:hAnsi="Times New Roman" w:cs="Times New Roman"/>
+          <w:color w:val="000000" w:themeColor="text1"/>
+        </w:rPr>
+      </w:pPr>
+      <w:r>
+        <w:rPr>
+          <w:rFonts w:ascii="Times New Roman" w:hAnsi="Times New Roman" w:cs="Times New Roman"/>
+          <w:color w:val="000000" w:themeColor="text1"/>
+        </w:rPr>
+        <w:t>Registro de riesgos.</w:t>
+      </w:r>
+    </w:p>
+    <w:p>
+      <w:pPr>
+        <w:numPr>
+          <w:ilvl w:val="0"/>
+          <w:numId w:val="3"/>
+        </w:numPr>
+        <w:spacing w:line="259" w:lineRule="auto"/>
+        <w:contextualSpacing/>
+        <w:jc w:val="both"/>
+        <w:rPr>
+          <w:rFonts w:ascii="Times New Roman" w:hAnsi="Times New Roman" w:cs="Times New Roman"/>
+          <w:color w:val="000000" w:themeColor="text1"/>
+        </w:rPr>
+      </w:pPr>
+      <w:r>
+        <w:rPr>
+          <w:rFonts w:ascii="Times New Roman" w:hAnsi="Times New Roman" w:cs="Times New Roman"/>
+          <w:color w:val="000000" w:themeColor="text1"/>
+        </w:rPr>
+        <w:t>Factores Ambientales de la Empresa.</w:t>
+      </w:r>
+    </w:p>
+    <w:p>
+      <w:pPr>
+        <w:numPr>
+          <w:ilvl w:val="0"/>
+          <w:numId w:val="3"/>
+        </w:numPr>
+        <w:spacing w:line="259" w:lineRule="auto"/>
+        <w:contextualSpacing/>
+        <w:jc w:val="both"/>
+        <w:rPr>
+          <w:rFonts w:ascii="Times New Roman" w:hAnsi="Times New Roman" w:cs="Times New Roman"/>
+          <w:color w:val="000000" w:themeColor="text1"/>
+        </w:rPr>
+      </w:pPr>
+      <w:r>
+        <w:rPr>
+          <w:rFonts w:ascii="Times New Roman" w:hAnsi="Times New Roman" w:cs="Times New Roman"/>
+          <w:color w:val="000000" w:themeColor="text1"/>
+        </w:rPr>
+        <w:t xml:space="preserve">Activos de los procesos de la organización </w:t>
+      </w:r>
+    </w:p>
+    <w:p>
+      <w:pPr>
+        <w:spacing w:line="360" w:lineRule="auto"/>
+        <w:jc w:val="both"/>
+        <w:rPr>
+          <w:rFonts w:ascii="Times New Roman" w:hAnsi="Times New Roman" w:cs="Times New Roman"/>
+          <w:b/>
+          <w:bCs/>
+          <w:color w:val="000000" w:themeColor="text1"/>
+          <w:kern w:val="0"/>
+          <w:lang w:val="es-EC"/>
+        </w:rPr>
+      </w:pPr>
+      <w:r>
+        <w:rPr>
+          <w:rFonts w:ascii="Times New Roman" w:hAnsi="Times New Roman" w:cs="Times New Roman"/>
+          <w:b/>
+          <w:bCs/>
+          <w:color w:val="000000" w:themeColor="text1"/>
+          <w:kern w:val="0"/>
+          <w:lang w:val="es-EC"/>
+        </w:rPr>
+        <w:t>7.1.2 Estimar los Costos: Herramientas y Técnicas</w:t>
+      </w:r>
+    </w:p>
+    <w:p>
+      <w:pPr>
+        <w:numPr>
+          <w:ilvl w:val="0"/>
+          <w:numId w:val="5"/>
+        </w:numPr>
+        <w:spacing w:line="259" w:lineRule="auto"/>
+        <w:contextualSpacing/>
+        <w:jc w:val="both"/>
+        <w:rPr>
+          <w:rFonts w:ascii="Times New Roman" w:hAnsi="Times New Roman" w:cs="Times New Roman"/>
+          <w:color w:val="000000" w:themeColor="text1"/>
+        </w:rPr>
+      </w:pPr>
+      <w:r>
+        <w:rPr>
+          <w:rFonts w:ascii="Times New Roman" w:hAnsi="Times New Roman" w:cs="Times New Roman"/>
+          <w:color w:val="000000" w:themeColor="text1"/>
+        </w:rPr>
+        <w:t>Juicio de expertos</w:t>
+      </w:r>
+    </w:p>
+    <w:p>
+      <w:pPr>
+        <w:numPr>
+          <w:ilvl w:val="0"/>
+          <w:numId w:val="5"/>
+        </w:numPr>
+        <w:spacing w:line="259" w:lineRule="auto"/>
+        <w:contextualSpacing/>
+        <w:jc w:val="both"/>
+        <w:rPr>
+          <w:rFonts w:ascii="Times New Roman" w:hAnsi="Times New Roman" w:cs="Times New Roman"/>
+          <w:color w:val="000000" w:themeColor="text1"/>
+        </w:rPr>
+      </w:pPr>
+      <w:r>
+        <w:rPr>
+          <w:rFonts w:ascii="Times New Roman" w:hAnsi="Times New Roman" w:cs="Times New Roman"/>
+          <w:color w:val="000000" w:themeColor="text1"/>
+        </w:rPr>
+        <w:t>Estimación Análoga</w:t>
+      </w:r>
+    </w:p>
+    <w:p>
+      <w:pPr>
+        <w:numPr>
+          <w:ilvl w:val="0"/>
+          <w:numId w:val="5"/>
+        </w:numPr>
+        <w:spacing w:line="259" w:lineRule="auto"/>
+        <w:contextualSpacing/>
+        <w:jc w:val="both"/>
+        <w:rPr>
+          <w:rFonts w:ascii="Times New Roman" w:hAnsi="Times New Roman" w:cs="Times New Roman"/>
+          <w:color w:val="000000" w:themeColor="text1"/>
+        </w:rPr>
+      </w:pPr>
+      <w:r>
+        <w:rPr>
+          <w:rFonts w:ascii="Times New Roman" w:hAnsi="Times New Roman" w:cs="Times New Roman"/>
+          <w:color w:val="000000" w:themeColor="text1"/>
+        </w:rPr>
+        <w:t>Estimación Paramétrica</w:t>
+      </w:r>
+    </w:p>
+    <w:p>
+      <w:pPr>
+        <w:numPr>
+          <w:ilvl w:val="0"/>
+          <w:numId w:val="5"/>
+        </w:numPr>
+        <w:spacing w:line="259" w:lineRule="auto"/>
+        <w:contextualSpacing/>
+        <w:jc w:val="both"/>
+        <w:rPr>
+          <w:rFonts w:ascii="Times New Roman" w:hAnsi="Times New Roman" w:cs="Times New Roman"/>
+          <w:color w:val="000000" w:themeColor="text1"/>
+        </w:rPr>
+      </w:pPr>
+      <w:r>
+        <w:rPr>
+          <w:rFonts w:ascii="Times New Roman" w:hAnsi="Times New Roman" w:cs="Times New Roman"/>
+          <w:color w:val="000000" w:themeColor="text1"/>
+        </w:rPr>
+        <w:t>Estimación Ascendente</w:t>
+      </w:r>
+    </w:p>
+    <w:p>
+      <w:pPr>
+        <w:numPr>
+          <w:ilvl w:val="0"/>
+          <w:numId w:val="5"/>
+        </w:numPr>
+        <w:spacing w:line="259" w:lineRule="auto"/>
+        <w:contextualSpacing/>
+        <w:jc w:val="both"/>
+        <w:rPr>
+          <w:rFonts w:ascii="Times New Roman" w:hAnsi="Times New Roman" w:cs="Times New Roman"/>
+          <w:color w:val="000000" w:themeColor="text1"/>
+        </w:rPr>
+      </w:pPr>
+      <w:r>
+        <w:rPr>
+          <w:rFonts w:ascii="Times New Roman" w:hAnsi="Times New Roman" w:cs="Times New Roman"/>
+          <w:color w:val="000000" w:themeColor="text1"/>
+        </w:rPr>
+        <w:t>Estimación por tres valores</w:t>
+      </w:r>
+    </w:p>
+    <w:p>
+      <w:pPr>
+        <w:numPr>
+          <w:ilvl w:val="0"/>
+          <w:numId w:val="5"/>
+        </w:numPr>
+        <w:spacing w:line="259" w:lineRule="auto"/>
+        <w:contextualSpacing/>
+        <w:jc w:val="both"/>
+        <w:rPr>
+          <w:rFonts w:ascii="Times New Roman" w:hAnsi="Times New Roman" w:cs="Times New Roman"/>
+          <w:color w:val="000000" w:themeColor="text1"/>
+        </w:rPr>
+      </w:pPr>
+      <w:r>
+        <w:rPr>
+          <w:rFonts w:ascii="Times New Roman" w:hAnsi="Times New Roman" w:cs="Times New Roman"/>
+          <w:color w:val="000000" w:themeColor="text1"/>
+        </w:rPr>
+        <w:t xml:space="preserve">Análisis de reserva </w:t>
+      </w:r>
+    </w:p>
+    <w:p>
+      <w:pPr>
+        <w:numPr>
+          <w:ilvl w:val="0"/>
+          <w:numId w:val="5"/>
+        </w:numPr>
+        <w:spacing w:line="259" w:lineRule="auto"/>
+        <w:contextualSpacing/>
+        <w:jc w:val="both"/>
+        <w:rPr>
+          <w:rFonts w:ascii="Times New Roman" w:hAnsi="Times New Roman" w:cs="Times New Roman"/>
+          <w:color w:val="000000" w:themeColor="text1"/>
+        </w:rPr>
+      </w:pPr>
+      <w:r>
+        <w:rPr>
+          <w:rFonts w:ascii="Times New Roman" w:hAnsi="Times New Roman" w:cs="Times New Roman"/>
+          <w:color w:val="000000" w:themeColor="text1"/>
+        </w:rPr>
+        <w:t>Costo de calidad</w:t>
+      </w:r>
+    </w:p>
+    <w:p>
+      <w:pPr>
+        <w:numPr>
+          <w:ilvl w:val="0"/>
+          <w:numId w:val="5"/>
+        </w:numPr>
+        <w:spacing w:line="259" w:lineRule="auto"/>
+        <w:contextualSpacing/>
+        <w:jc w:val="both"/>
+        <w:rPr>
+          <w:rFonts w:ascii="Times New Roman" w:hAnsi="Times New Roman" w:cs="Times New Roman"/>
+          <w:color w:val="000000" w:themeColor="text1"/>
+        </w:rPr>
+      </w:pPr>
+      <w:r>
+        <w:rPr>
+          <w:rFonts w:ascii="Times New Roman" w:hAnsi="Times New Roman" w:cs="Times New Roman"/>
+          <w:color w:val="000000" w:themeColor="text1"/>
+        </w:rPr>
+        <w:t>Software de estimación de costos para la dirección de proyectos</w:t>
+      </w:r>
+    </w:p>
+    <w:p>
+      <w:pPr>
+        <w:numPr>
+          <w:ilvl w:val="0"/>
+          <w:numId w:val="5"/>
+        </w:numPr>
+        <w:spacing w:line="259" w:lineRule="auto"/>
+        <w:contextualSpacing/>
+        <w:jc w:val="both"/>
+        <w:rPr>
+          <w:rFonts w:ascii="Times New Roman" w:hAnsi="Times New Roman" w:cs="Times New Roman"/>
+          <w:color w:val="000000" w:themeColor="text1"/>
+        </w:rPr>
+      </w:pPr>
+      <w:r>
+        <w:rPr>
+          <w:rFonts w:ascii="Times New Roman" w:hAnsi="Times New Roman" w:cs="Times New Roman"/>
+          <w:color w:val="000000" w:themeColor="text1"/>
+        </w:rPr>
+        <w:t>Análisis de propuestas para licitaciones</w:t>
+      </w:r>
+    </w:p>
+    <w:p>
+      <w:pPr>
+        <w:spacing w:line="360" w:lineRule="auto"/>
+        <w:jc w:val="both"/>
+        <w:rPr>
+          <w:rFonts w:ascii="Times New Roman" w:hAnsi="Times New Roman" w:cs="Times New Roman"/>
+          <w:b/>
+          <w:bCs/>
+          <w:color w:val="000000" w:themeColor="text1"/>
+          <w:kern w:val="0"/>
+          <w:lang w:val="es-EC"/>
+        </w:rPr>
+      </w:pPr>
+      <w:r>
+        <w:rPr>
+          <w:rFonts w:ascii="Times New Roman" w:hAnsi="Times New Roman" w:cs="Times New Roman"/>
+          <w:b/>
+          <w:bCs/>
+          <w:color w:val="000000" w:themeColor="text1"/>
+          <w:kern w:val="0"/>
+          <w:lang w:val="es-EC"/>
+        </w:rPr>
+        <w:t xml:space="preserve">7.1.3 Estimar los Costos: Salidas </w:t>
+      </w:r>
+    </w:p>
+    <w:p>
+      <w:pPr>
+        <w:numPr>
+          <w:ilvl w:val="0"/>
+          <w:numId w:val="4"/>
+        </w:numPr>
+        <w:spacing w:line="259" w:lineRule="auto"/>
+        <w:contextualSpacing/>
+        <w:jc w:val="both"/>
+        <w:rPr>
+          <w:rFonts w:ascii="Times New Roman" w:hAnsi="Times New Roman" w:cs="Times New Roman"/>
+          <w:color w:val="000000" w:themeColor="text1"/>
+        </w:rPr>
+      </w:pPr>
+      <w:r>
+        <w:rPr>
+          <w:rFonts w:ascii="Times New Roman" w:hAnsi="Times New Roman" w:cs="Times New Roman"/>
+          <w:color w:val="000000" w:themeColor="text1"/>
+        </w:rPr>
+        <w:t>Estimaciones de costos de las actividades</w:t>
+      </w:r>
+    </w:p>
+    <w:p>
+      <w:pPr>
+        <w:numPr>
+          <w:ilvl w:val="0"/>
+          <w:numId w:val="4"/>
+        </w:numPr>
+        <w:spacing w:line="259" w:lineRule="auto"/>
+        <w:contextualSpacing/>
+        <w:jc w:val="both"/>
+        <w:rPr>
+          <w:rFonts w:ascii="Times New Roman" w:hAnsi="Times New Roman" w:cs="Times New Roman"/>
+          <w:color w:val="000000" w:themeColor="text1"/>
+        </w:rPr>
+      </w:pPr>
+      <w:r>
+        <w:rPr>
+          <w:rFonts w:ascii="Times New Roman" w:hAnsi="Times New Roman" w:cs="Times New Roman"/>
+          <w:color w:val="000000" w:themeColor="text1"/>
+        </w:rPr>
+        <w:t>Base de los estimados</w:t>
+      </w:r>
+    </w:p>
+    <w:p>
+      <w:pPr>
+        <w:numPr>
+          <w:ilvl w:val="0"/>
+          <w:numId w:val="4"/>
+        </w:numPr>
+        <w:spacing w:line="259" w:lineRule="auto"/>
+        <w:contextualSpacing/>
+        <w:jc w:val="both"/>
+        <w:rPr>
+          <w:rFonts w:ascii="Times New Roman" w:hAnsi="Times New Roman" w:cs="Times New Roman"/>
+          <w:color w:val="000000" w:themeColor="text1"/>
+        </w:rPr>
+      </w:pPr>
+      <w:r>
+        <w:rPr>
+          <w:rFonts w:ascii="Times New Roman" w:hAnsi="Times New Roman" w:cs="Times New Roman"/>
+          <w:color w:val="000000" w:themeColor="text1"/>
+        </w:rPr>
+        <w:t>Actualización a los documentos del proyecto.</w:t>
+      </w:r>
+    </w:p>
+    <w:p/>
+    <w:p/>
+    <w:p/>
+    <w:p/>
+    <w:p/>
+    <w:p/>
+    <w:p/>
     <w:sectPr>
       <w:pgSz w:w="12240" w:h="15840"/>
       <w:pgMar w:top="1440" w:right="1440" w:bottom="1440" w:left="1440" w:header="708" w:footer="708" w:gutter="0"/>
@@ -514,8 +1613,593 @@
 </w:document>
 </file>
 
+<file path=word/numbering.xml><?xml version="1.0" encoding="utf-8"?>
+<w:numbering xmlns:wpc="http://schemas.microsoft.com/office/word/2010/wordprocessingCanvas" xmlns:cx="http://schemas.microsoft.com/office/drawing/2014/chartex" xmlns:cx1="http://schemas.microsoft.com/office/drawing/2015/9/8/chartex" xmlns:cx2="http://schemas.microsoft.com/office/drawing/2015/10/21/chartex" xmlns:cx3="http://schemas.microsoft.com/office/drawing/2016/5/9/chartex" xmlns:cx4="http://schemas.microsoft.com/office/drawing/2016/5/10/chartex" xmlns:cx5="http://schemas.microsoft.com/office/drawing/2016/5/11/chartex" xmlns:cx6="http://schemas.microsoft.com/office/drawing/2016/5/12/chartex" xmlns:cx7="http://schemas.microsoft.com/office/drawing/2016/5/13/chartex" xmlns:cx8="http://schemas.microsoft.com/office/drawing/2016/5/14/chartex" xmlns:mc="http://schemas.openxmlformats.org/markup-compatibility/2006" xmlns:aink="http://schemas.microsoft.com/office/drawing/2016/ink" xmlns:am3d="http://schemas.microsoft.com/office/drawing/2017/model3d" xmlns:o="urn:schemas-microsoft-com:office:office" xmlns:oel="http://schemas.microsoft.com/office/2019/extlst" xmlns:r="http://schemas.openxmlformats.org/officeDocument/2006/relationships" xmlns:m="http://schemas.openxmlformats.org/officeDocument/2006/math" xmlns:v="urn:schemas-microsoft-com:vml" xmlns:wp14="http://schemas.microsoft.com/office/word/2010/wordprocessingDrawing" xmlns:wp="http://schemas.openxmlformats.org/drawingml/2006/wordprocessingDrawing" xmlns:w10="urn:schemas-microsoft-com:office:word" xmlns:w="http://schemas.openxmlformats.org/wordprocessingml/2006/main" xmlns:w14="http://schemas.microsoft.com/office/word/2010/wordml" xmlns:w15="http://schemas.microsoft.com/office/word/2012/wordml" xmlns:w16cex="http://schemas.microsoft.com/office/word/2018/wordml/cex" xmlns:w16cid="http://schemas.microsoft.com/office/word/2016/wordml/cid" xmlns:w16="http://schemas.microsoft.com/office/word/2018/wordml" xmlns:w16sdtdh="http://schemas.microsoft.com/office/word/2020/wordml/sdtdatahash" xmlns:w16se="http://schemas.microsoft.com/office/word/2015/wordml/symex" xmlns:wpg="http://schemas.microsoft.com/office/word/2010/wordprocessingGroup" xmlns:wpi="http://schemas.microsoft.com/office/word/2010/wordprocessingInk" xmlns:wne="http://schemas.microsoft.com/office/word/2006/wordml" xmlns:wps="http://schemas.microsoft.com/office/word/2010/wordprocessingShape" mc:Ignorable="w14 w15 w16se w16cid w16 w16cex w16sdtdh wp14">
+  <w:abstractNum w:abstractNumId="0" w15:restartNumberingAfterBreak="0">
+    <w:nsid w:val="0BE21527"/>
+    <w:multiLevelType w:val="hybridMultilevel"/>
+    <w:tmpl w:val="703E66F6"/>
+    <w:lvl w:ilvl="0" w:tplc="300A000B">
+      <w:start w:val="1"/>
+      <w:numFmt w:val="bullet"/>
+      <w:lvlText w:val=""/>
+      <w:lvlJc w:val="left"/>
+      <w:pPr>
+        <w:ind w:left="720" w:hanging="360"/>
+      </w:pPr>
+      <w:rPr>
+        <w:rFonts w:ascii="Wingdings" w:hAnsi="Wingdings" w:hint="default"/>
+      </w:rPr>
+    </w:lvl>
+    <w:lvl w:ilvl="1" w:tplc="300A0003" w:tentative="1">
+      <w:start w:val="1"/>
+      <w:numFmt w:val="bullet"/>
+      <w:lvlText w:val="o"/>
+      <w:lvlJc w:val="left"/>
+      <w:pPr>
+        <w:ind w:left="1440" w:hanging="360"/>
+      </w:pPr>
+      <w:rPr>
+        <w:rFonts w:ascii="Courier New" w:hAnsi="Courier New" w:cs="Courier New" w:hint="default"/>
+      </w:rPr>
+    </w:lvl>
+    <w:lvl w:ilvl="2" w:tplc="300A0005" w:tentative="1">
+      <w:start w:val="1"/>
+      <w:numFmt w:val="bullet"/>
+      <w:lvlText w:val=""/>
+      <w:lvlJc w:val="left"/>
+      <w:pPr>
+        <w:ind w:left="2160" w:hanging="360"/>
+      </w:pPr>
+      <w:rPr>
+        <w:rFonts w:ascii="Wingdings" w:hAnsi="Wingdings" w:hint="default"/>
+      </w:rPr>
+    </w:lvl>
+    <w:lvl w:ilvl="3" w:tplc="300A0001" w:tentative="1">
+      <w:start w:val="1"/>
+      <w:numFmt w:val="bullet"/>
+      <w:lvlText w:val=""/>
+      <w:lvlJc w:val="left"/>
+      <w:pPr>
+        <w:ind w:left="2880" w:hanging="360"/>
+      </w:pPr>
+      <w:rPr>
+        <w:rFonts w:ascii="Symbol" w:hAnsi="Symbol" w:hint="default"/>
+      </w:rPr>
+    </w:lvl>
+    <w:lvl w:ilvl="4" w:tplc="300A0003" w:tentative="1">
+      <w:start w:val="1"/>
+      <w:numFmt w:val="bullet"/>
+      <w:lvlText w:val="o"/>
+      <w:lvlJc w:val="left"/>
+      <w:pPr>
+        <w:ind w:left="3600" w:hanging="360"/>
+      </w:pPr>
+      <w:rPr>
+        <w:rFonts w:ascii="Courier New" w:hAnsi="Courier New" w:cs="Courier New" w:hint="default"/>
+      </w:rPr>
+    </w:lvl>
+    <w:lvl w:ilvl="5" w:tplc="300A0005" w:tentative="1">
+      <w:start w:val="1"/>
+      <w:numFmt w:val="bullet"/>
+      <w:lvlText w:val=""/>
+      <w:lvlJc w:val="left"/>
+      <w:pPr>
+        <w:ind w:left="4320" w:hanging="360"/>
+      </w:pPr>
+      <w:rPr>
+        <w:rFonts w:ascii="Wingdings" w:hAnsi="Wingdings" w:hint="default"/>
+      </w:rPr>
+    </w:lvl>
+    <w:lvl w:ilvl="6" w:tplc="300A0001" w:tentative="1">
+      <w:start w:val="1"/>
+      <w:numFmt w:val="bullet"/>
+      <w:lvlText w:val=""/>
+      <w:lvlJc w:val="left"/>
+      <w:pPr>
+        <w:ind w:left="5040" w:hanging="360"/>
+      </w:pPr>
+      <w:rPr>
+        <w:rFonts w:ascii="Symbol" w:hAnsi="Symbol" w:hint="default"/>
+      </w:rPr>
+    </w:lvl>
+    <w:lvl w:ilvl="7" w:tplc="300A0003" w:tentative="1">
+      <w:start w:val="1"/>
+      <w:numFmt w:val="bullet"/>
+      <w:lvlText w:val="o"/>
+      <w:lvlJc w:val="left"/>
+      <w:pPr>
+        <w:ind w:left="5760" w:hanging="360"/>
+      </w:pPr>
+      <w:rPr>
+        <w:rFonts w:ascii="Courier New" w:hAnsi="Courier New" w:cs="Courier New" w:hint="default"/>
+      </w:rPr>
+    </w:lvl>
+    <w:lvl w:ilvl="8" w:tplc="300A0005" w:tentative="1">
+      <w:start w:val="1"/>
+      <w:numFmt w:val="bullet"/>
+      <w:lvlText w:val=""/>
+      <w:lvlJc w:val="left"/>
+      <w:pPr>
+        <w:ind w:left="6480" w:hanging="360"/>
+      </w:pPr>
+      <w:rPr>
+        <w:rFonts w:ascii="Wingdings" w:hAnsi="Wingdings" w:hint="default"/>
+      </w:rPr>
+    </w:lvl>
+  </w:abstractNum>
+  <w:abstractNum w:abstractNumId="1" w15:restartNumberingAfterBreak="0">
+    <w:nsid w:val="186926DB"/>
+    <w:multiLevelType w:val="hybridMultilevel"/>
+    <w:tmpl w:val="ACA4A686"/>
+    <w:lvl w:ilvl="0" w:tplc="300A000B">
+      <w:start w:val="1"/>
+      <w:numFmt w:val="bullet"/>
+      <w:lvlText w:val=""/>
+      <w:lvlJc w:val="left"/>
+      <w:pPr>
+        <w:ind w:left="720" w:hanging="360"/>
+      </w:pPr>
+      <w:rPr>
+        <w:rFonts w:ascii="Wingdings" w:hAnsi="Wingdings" w:hint="default"/>
+      </w:rPr>
+    </w:lvl>
+    <w:lvl w:ilvl="1" w:tplc="300A0003" w:tentative="1">
+      <w:start w:val="1"/>
+      <w:numFmt w:val="bullet"/>
+      <w:lvlText w:val="o"/>
+      <w:lvlJc w:val="left"/>
+      <w:pPr>
+        <w:ind w:left="1440" w:hanging="360"/>
+      </w:pPr>
+      <w:rPr>
+        <w:rFonts w:ascii="Courier New" w:hAnsi="Courier New" w:cs="Courier New" w:hint="default"/>
+      </w:rPr>
+    </w:lvl>
+    <w:lvl w:ilvl="2" w:tplc="300A0005" w:tentative="1">
+      <w:start w:val="1"/>
+      <w:numFmt w:val="bullet"/>
+      <w:lvlText w:val=""/>
+      <w:lvlJc w:val="left"/>
+      <w:pPr>
+        <w:ind w:left="2160" w:hanging="360"/>
+      </w:pPr>
+      <w:rPr>
+        <w:rFonts w:ascii="Wingdings" w:hAnsi="Wingdings" w:hint="default"/>
+      </w:rPr>
+    </w:lvl>
+    <w:lvl w:ilvl="3" w:tplc="300A0001" w:tentative="1">
+      <w:start w:val="1"/>
+      <w:numFmt w:val="bullet"/>
+      <w:lvlText w:val=""/>
+      <w:lvlJc w:val="left"/>
+      <w:pPr>
+        <w:ind w:left="2880" w:hanging="360"/>
+      </w:pPr>
+      <w:rPr>
+        <w:rFonts w:ascii="Symbol" w:hAnsi="Symbol" w:hint="default"/>
+      </w:rPr>
+    </w:lvl>
+    <w:lvl w:ilvl="4" w:tplc="300A0003" w:tentative="1">
+      <w:start w:val="1"/>
+      <w:numFmt w:val="bullet"/>
+      <w:lvlText w:val="o"/>
+      <w:lvlJc w:val="left"/>
+      <w:pPr>
+        <w:ind w:left="3600" w:hanging="360"/>
+      </w:pPr>
+      <w:rPr>
+        <w:rFonts w:ascii="Courier New" w:hAnsi="Courier New" w:cs="Courier New" w:hint="default"/>
+      </w:rPr>
+    </w:lvl>
+    <w:lvl w:ilvl="5" w:tplc="300A0005" w:tentative="1">
+      <w:start w:val="1"/>
+      <w:numFmt w:val="bullet"/>
+      <w:lvlText w:val=""/>
+      <w:lvlJc w:val="left"/>
+      <w:pPr>
+        <w:ind w:left="4320" w:hanging="360"/>
+      </w:pPr>
+      <w:rPr>
+        <w:rFonts w:ascii="Wingdings" w:hAnsi="Wingdings" w:hint="default"/>
+      </w:rPr>
+    </w:lvl>
+    <w:lvl w:ilvl="6" w:tplc="300A0001" w:tentative="1">
+      <w:start w:val="1"/>
+      <w:numFmt w:val="bullet"/>
+      <w:lvlText w:val=""/>
+      <w:lvlJc w:val="left"/>
+      <w:pPr>
+        <w:ind w:left="5040" w:hanging="360"/>
+      </w:pPr>
+      <w:rPr>
+        <w:rFonts w:ascii="Symbol" w:hAnsi="Symbol" w:hint="default"/>
+      </w:rPr>
+    </w:lvl>
+    <w:lvl w:ilvl="7" w:tplc="300A0003" w:tentative="1">
+      <w:start w:val="1"/>
+      <w:numFmt w:val="bullet"/>
+      <w:lvlText w:val="o"/>
+      <w:lvlJc w:val="left"/>
+      <w:pPr>
+        <w:ind w:left="5760" w:hanging="360"/>
+      </w:pPr>
+      <w:rPr>
+        <w:rFonts w:ascii="Courier New" w:hAnsi="Courier New" w:cs="Courier New" w:hint="default"/>
+      </w:rPr>
+    </w:lvl>
+    <w:lvl w:ilvl="8" w:tplc="300A0005" w:tentative="1">
+      <w:start w:val="1"/>
+      <w:numFmt w:val="bullet"/>
+      <w:lvlText w:val=""/>
+      <w:lvlJc w:val="left"/>
+      <w:pPr>
+        <w:ind w:left="6480" w:hanging="360"/>
+      </w:pPr>
+      <w:rPr>
+        <w:rFonts w:ascii="Wingdings" w:hAnsi="Wingdings" w:hint="default"/>
+      </w:rPr>
+    </w:lvl>
+  </w:abstractNum>
+  <w:abstractNum w:abstractNumId="2" w15:restartNumberingAfterBreak="0">
+    <w:nsid w:val="24811F6B"/>
+    <w:multiLevelType w:val="hybridMultilevel"/>
+    <w:tmpl w:val="02446022"/>
+    <w:lvl w:ilvl="0" w:tplc="300A000B">
+      <w:start w:val="1"/>
+      <w:numFmt w:val="bullet"/>
+      <w:lvlText w:val=""/>
+      <w:lvlJc w:val="left"/>
+      <w:pPr>
+        <w:ind w:left="720" w:hanging="360"/>
+      </w:pPr>
+      <w:rPr>
+        <w:rFonts w:ascii="Wingdings" w:hAnsi="Wingdings" w:hint="default"/>
+      </w:rPr>
+    </w:lvl>
+    <w:lvl w:ilvl="1" w:tplc="300A0003" w:tentative="1">
+      <w:start w:val="1"/>
+      <w:numFmt w:val="bullet"/>
+      <w:lvlText w:val="o"/>
+      <w:lvlJc w:val="left"/>
+      <w:pPr>
+        <w:ind w:left="1440" w:hanging="360"/>
+      </w:pPr>
+      <w:rPr>
+        <w:rFonts w:ascii="Courier New" w:hAnsi="Courier New" w:cs="Courier New" w:hint="default"/>
+      </w:rPr>
+    </w:lvl>
+    <w:lvl w:ilvl="2" w:tplc="300A0005" w:tentative="1">
+      <w:start w:val="1"/>
+      <w:numFmt w:val="bullet"/>
+      <w:lvlText w:val=""/>
+      <w:lvlJc w:val="left"/>
+      <w:pPr>
+        <w:ind w:left="2160" w:hanging="360"/>
+      </w:pPr>
+      <w:rPr>
+        <w:rFonts w:ascii="Wingdings" w:hAnsi="Wingdings" w:hint="default"/>
+      </w:rPr>
+    </w:lvl>
+    <w:lvl w:ilvl="3" w:tplc="300A0001" w:tentative="1">
+      <w:start w:val="1"/>
+      <w:numFmt w:val="bullet"/>
+      <w:lvlText w:val=""/>
+      <w:lvlJc w:val="left"/>
+      <w:pPr>
+        <w:ind w:left="2880" w:hanging="360"/>
+      </w:pPr>
+      <w:rPr>
+        <w:rFonts w:ascii="Symbol" w:hAnsi="Symbol" w:hint="default"/>
+      </w:rPr>
+    </w:lvl>
+    <w:lvl w:ilvl="4" w:tplc="300A0003" w:tentative="1">
+      <w:start w:val="1"/>
+      <w:numFmt w:val="bullet"/>
+      <w:lvlText w:val="o"/>
+      <w:lvlJc w:val="left"/>
+      <w:pPr>
+        <w:ind w:left="3600" w:hanging="360"/>
+      </w:pPr>
+      <w:rPr>
+        <w:rFonts w:ascii="Courier New" w:hAnsi="Courier New" w:cs="Courier New" w:hint="default"/>
+      </w:rPr>
+    </w:lvl>
+    <w:lvl w:ilvl="5" w:tplc="300A0005" w:tentative="1">
+      <w:start w:val="1"/>
+      <w:numFmt w:val="bullet"/>
+      <w:lvlText w:val=""/>
+      <w:lvlJc w:val="left"/>
+      <w:pPr>
+        <w:ind w:left="4320" w:hanging="360"/>
+      </w:pPr>
+      <w:rPr>
+        <w:rFonts w:ascii="Wingdings" w:hAnsi="Wingdings" w:hint="default"/>
+      </w:rPr>
+    </w:lvl>
+    <w:lvl w:ilvl="6" w:tplc="300A0001" w:tentative="1">
+      <w:start w:val="1"/>
+      <w:numFmt w:val="bullet"/>
+      <w:lvlText w:val=""/>
+      <w:lvlJc w:val="left"/>
+      <w:pPr>
+        <w:ind w:left="5040" w:hanging="360"/>
+      </w:pPr>
+      <w:rPr>
+        <w:rFonts w:ascii="Symbol" w:hAnsi="Symbol" w:hint="default"/>
+      </w:rPr>
+    </w:lvl>
+    <w:lvl w:ilvl="7" w:tplc="300A0003" w:tentative="1">
+      <w:start w:val="1"/>
+      <w:numFmt w:val="bullet"/>
+      <w:lvlText w:val="o"/>
+      <w:lvlJc w:val="left"/>
+      <w:pPr>
+        <w:ind w:left="5760" w:hanging="360"/>
+      </w:pPr>
+      <w:rPr>
+        <w:rFonts w:ascii="Courier New" w:hAnsi="Courier New" w:cs="Courier New" w:hint="default"/>
+      </w:rPr>
+    </w:lvl>
+    <w:lvl w:ilvl="8" w:tplc="300A0005" w:tentative="1">
+      <w:start w:val="1"/>
+      <w:numFmt w:val="bullet"/>
+      <w:lvlText w:val=""/>
+      <w:lvlJc w:val="left"/>
+      <w:pPr>
+        <w:ind w:left="6480" w:hanging="360"/>
+      </w:pPr>
+      <w:rPr>
+        <w:rFonts w:ascii="Wingdings" w:hAnsi="Wingdings" w:hint="default"/>
+      </w:rPr>
+    </w:lvl>
+  </w:abstractNum>
+  <w:abstractNum w:abstractNumId="3" w15:restartNumberingAfterBreak="0">
+    <w:nsid w:val="36855330"/>
+    <w:multiLevelType w:val="hybridMultilevel"/>
+    <w:tmpl w:val="2390973C"/>
+    <w:lvl w:ilvl="0" w:tplc="300A000B">
+      <w:start w:val="1"/>
+      <w:numFmt w:val="bullet"/>
+      <w:lvlText w:val=""/>
+      <w:lvlJc w:val="left"/>
+      <w:pPr>
+        <w:ind w:left="720" w:hanging="360"/>
+      </w:pPr>
+      <w:rPr>
+        <w:rFonts w:ascii="Wingdings" w:hAnsi="Wingdings" w:hint="default"/>
+      </w:rPr>
+    </w:lvl>
+    <w:lvl w:ilvl="1" w:tplc="300A0003" w:tentative="1">
+      <w:start w:val="1"/>
+      <w:numFmt w:val="bullet"/>
+      <w:lvlText w:val="o"/>
+      <w:lvlJc w:val="left"/>
+      <w:pPr>
+        <w:ind w:left="1440" w:hanging="360"/>
+      </w:pPr>
+      <w:rPr>
+        <w:rFonts w:ascii="Courier New" w:hAnsi="Courier New" w:cs="Courier New" w:hint="default"/>
+      </w:rPr>
+    </w:lvl>
+    <w:lvl w:ilvl="2" w:tplc="300A0005" w:tentative="1">
+      <w:start w:val="1"/>
+      <w:numFmt w:val="bullet"/>
+      <w:lvlText w:val=""/>
+      <w:lvlJc w:val="left"/>
+      <w:pPr>
+        <w:ind w:left="2160" w:hanging="360"/>
+      </w:pPr>
+      <w:rPr>
+        <w:rFonts w:ascii="Wingdings" w:hAnsi="Wingdings" w:hint="default"/>
+      </w:rPr>
+    </w:lvl>
+    <w:lvl w:ilvl="3" w:tplc="300A0001" w:tentative="1">
+      <w:start w:val="1"/>
+      <w:numFmt w:val="bullet"/>
+      <w:lvlText w:val=""/>
+      <w:lvlJc w:val="left"/>
+      <w:pPr>
+        <w:ind w:left="2880" w:hanging="360"/>
+      </w:pPr>
+      <w:rPr>
+        <w:rFonts w:ascii="Symbol" w:hAnsi="Symbol" w:hint="default"/>
+      </w:rPr>
+    </w:lvl>
+    <w:lvl w:ilvl="4" w:tplc="300A0003" w:tentative="1">
+      <w:start w:val="1"/>
+      <w:numFmt w:val="bullet"/>
+      <w:lvlText w:val="o"/>
+      <w:lvlJc w:val="left"/>
+      <w:pPr>
+        <w:ind w:left="3600" w:hanging="360"/>
+      </w:pPr>
+      <w:rPr>
+        <w:rFonts w:ascii="Courier New" w:hAnsi="Courier New" w:cs="Courier New" w:hint="default"/>
+      </w:rPr>
+    </w:lvl>
+    <w:lvl w:ilvl="5" w:tplc="300A0005" w:tentative="1">
+      <w:start w:val="1"/>
+      <w:numFmt w:val="bullet"/>
+      <w:lvlText w:val=""/>
+      <w:lvlJc w:val="left"/>
+      <w:pPr>
+        <w:ind w:left="4320" w:hanging="360"/>
+      </w:pPr>
+      <w:rPr>
+        <w:rFonts w:ascii="Wingdings" w:hAnsi="Wingdings" w:hint="default"/>
+      </w:rPr>
+    </w:lvl>
+    <w:lvl w:ilvl="6" w:tplc="300A0001" w:tentative="1">
+      <w:start w:val="1"/>
+      <w:numFmt w:val="bullet"/>
+      <w:lvlText w:val=""/>
+      <w:lvlJc w:val="left"/>
+      <w:pPr>
+        <w:ind w:left="5040" w:hanging="360"/>
+      </w:pPr>
+      <w:rPr>
+        <w:rFonts w:ascii="Symbol" w:hAnsi="Symbol" w:hint="default"/>
+      </w:rPr>
+    </w:lvl>
+    <w:lvl w:ilvl="7" w:tplc="300A0003" w:tentative="1">
+      <w:start w:val="1"/>
+      <w:numFmt w:val="bullet"/>
+      <w:lvlText w:val="o"/>
+      <w:lvlJc w:val="left"/>
+      <w:pPr>
+        <w:ind w:left="5760" w:hanging="360"/>
+      </w:pPr>
+      <w:rPr>
+        <w:rFonts w:ascii="Courier New" w:hAnsi="Courier New" w:cs="Courier New" w:hint="default"/>
+      </w:rPr>
+    </w:lvl>
+    <w:lvl w:ilvl="8" w:tplc="300A0005" w:tentative="1">
+      <w:start w:val="1"/>
+      <w:numFmt w:val="bullet"/>
+      <w:lvlText w:val=""/>
+      <w:lvlJc w:val="left"/>
+      <w:pPr>
+        <w:ind w:left="6480" w:hanging="360"/>
+      </w:pPr>
+      <w:rPr>
+        <w:rFonts w:ascii="Wingdings" w:hAnsi="Wingdings" w:hint="default"/>
+      </w:rPr>
+    </w:lvl>
+  </w:abstractNum>
+  <w:abstractNum w:abstractNumId="4" w15:restartNumberingAfterBreak="0">
+    <w:nsid w:val="65176319"/>
+    <w:multiLevelType w:val="hybridMultilevel"/>
+    <w:tmpl w:val="EA8449F8"/>
+    <w:lvl w:ilvl="0" w:tplc="300A000B">
+      <w:start w:val="1"/>
+      <w:numFmt w:val="bullet"/>
+      <w:lvlText w:val=""/>
+      <w:lvlJc w:val="left"/>
+      <w:pPr>
+        <w:ind w:left="1440" w:hanging="360"/>
+      </w:pPr>
+      <w:rPr>
+        <w:rFonts w:ascii="Wingdings" w:hAnsi="Wingdings" w:hint="default"/>
+      </w:rPr>
+    </w:lvl>
+    <w:lvl w:ilvl="1" w:tplc="300A0003" w:tentative="1">
+      <w:start w:val="1"/>
+      <w:numFmt w:val="bullet"/>
+      <w:lvlText w:val="o"/>
+      <w:lvlJc w:val="left"/>
+      <w:pPr>
+        <w:ind w:left="2160" w:hanging="360"/>
+      </w:pPr>
+      <w:rPr>
+        <w:rFonts w:ascii="Courier New" w:hAnsi="Courier New" w:cs="Courier New" w:hint="default"/>
+      </w:rPr>
+    </w:lvl>
+    <w:lvl w:ilvl="2" w:tplc="300A0005" w:tentative="1">
+      <w:start w:val="1"/>
+      <w:numFmt w:val="bullet"/>
+      <w:lvlText w:val=""/>
+      <w:lvlJc w:val="left"/>
+      <w:pPr>
+        <w:ind w:left="2880" w:hanging="360"/>
+      </w:pPr>
+      <w:rPr>
+        <w:rFonts w:ascii="Wingdings" w:hAnsi="Wingdings" w:hint="default"/>
+      </w:rPr>
+    </w:lvl>
+    <w:lvl w:ilvl="3" w:tplc="300A0001" w:tentative="1">
+      <w:start w:val="1"/>
+      <w:numFmt w:val="bullet"/>
+      <w:lvlText w:val=""/>
+      <w:lvlJc w:val="left"/>
+      <w:pPr>
+        <w:ind w:left="3600" w:hanging="360"/>
+      </w:pPr>
+      <w:rPr>
+        <w:rFonts w:ascii="Symbol" w:hAnsi="Symbol" w:hint="default"/>
+      </w:rPr>
+    </w:lvl>
+    <w:lvl w:ilvl="4" w:tplc="300A0003" w:tentative="1">
+      <w:start w:val="1"/>
+      <w:numFmt w:val="bullet"/>
+      <w:lvlText w:val="o"/>
+      <w:lvlJc w:val="left"/>
+      <w:pPr>
+        <w:ind w:left="4320" w:hanging="360"/>
+      </w:pPr>
+      <w:rPr>
+        <w:rFonts w:ascii="Courier New" w:hAnsi="Courier New" w:cs="Courier New" w:hint="default"/>
+      </w:rPr>
+    </w:lvl>
+    <w:lvl w:ilvl="5" w:tplc="300A0005" w:tentative="1">
+      <w:start w:val="1"/>
+      <w:numFmt w:val="bullet"/>
+      <w:lvlText w:val=""/>
+      <w:lvlJc w:val="left"/>
+      <w:pPr>
+        <w:ind w:left="5040" w:hanging="360"/>
+      </w:pPr>
+      <w:rPr>
+        <w:rFonts w:ascii="Wingdings" w:hAnsi="Wingdings" w:hint="default"/>
+      </w:rPr>
+    </w:lvl>
+    <w:lvl w:ilvl="6" w:tplc="300A0001" w:tentative="1">
+      <w:start w:val="1"/>
+      <w:numFmt w:val="bullet"/>
+      <w:lvlText w:val=""/>
+      <w:lvlJc w:val="left"/>
+      <w:pPr>
+        <w:ind w:left="5760" w:hanging="360"/>
+      </w:pPr>
+      <w:rPr>
+        <w:rFonts w:ascii="Symbol" w:hAnsi="Symbol" w:hint="default"/>
+      </w:rPr>
+    </w:lvl>
+    <w:lvl w:ilvl="7" w:tplc="300A0003" w:tentative="1">
+      <w:start w:val="1"/>
+      <w:numFmt w:val="bullet"/>
+      <w:lvlText w:val="o"/>
+      <w:lvlJc w:val="left"/>
+      <w:pPr>
+        <w:ind w:left="6480" w:hanging="360"/>
+      </w:pPr>
+      <w:rPr>
+        <w:rFonts w:ascii="Courier New" w:hAnsi="Courier New" w:cs="Courier New" w:hint="default"/>
+      </w:rPr>
+    </w:lvl>
+    <w:lvl w:ilvl="8" w:tplc="300A0005" w:tentative="1">
+      <w:start w:val="1"/>
+      <w:numFmt w:val="bullet"/>
+      <w:lvlText w:val=""/>
+      <w:lvlJc w:val="left"/>
+      <w:pPr>
+        <w:ind w:left="7200" w:hanging="360"/>
+      </w:pPr>
+      <w:rPr>
+        <w:rFonts w:ascii="Wingdings" w:hAnsi="Wingdings" w:hint="default"/>
+      </w:rPr>
+    </w:lvl>
+  </w:abstractNum>
+  <w:num w:numId="1" w16cid:durableId="343556358">
+    <w:abstractNumId w:val="2"/>
+  </w:num>
+  <w:num w:numId="2" w16cid:durableId="1128595744">
+    <w:abstractNumId w:val="0"/>
+  </w:num>
+  <w:num w:numId="3" w16cid:durableId="1428428316">
+    <w:abstractNumId w:val="4"/>
+  </w:num>
+  <w:num w:numId="4" w16cid:durableId="1457719058">
+    <w:abstractNumId w:val="3"/>
+  </w:num>
+  <w:num w:numId="5" w16cid:durableId="1837765469">
+    <w:abstractNumId w:val="1"/>
+  </w:num>
+</w:numbering>
+</file>
+
 <file path=word/styles.xml><?xml version="1.0" encoding="utf-8"?>
-<w:styles xmlns:mc="http://schemas.openxmlformats.org/markup-compatibility/2006" xmlns:r="http://schemas.openxmlformats.org/officeDocument/2006/relationships" xmlns:w="http://schemas.openxmlformats.org/wordprocessingml/2006/main" xmlns:w14="http://schemas.microsoft.com/office/word/2010/wordml" xmlns:w15="http://schemas.microsoft.com/office/word/2012/wordml" xmlns:w16cex="http://schemas.microsoft.com/office/word/2018/wordml/cex" xmlns:w16cid="http://schemas.microsoft.com/office/word/2016/wordml/cid" xmlns:w16="http://schemas.microsoft.com/office/word/2018/wordml" xmlns:w16du="http://schemas.microsoft.com/office/word/2023/wordml/word16du" xmlns:w16sdtdh="http://schemas.microsoft.com/office/word/2020/wordml/sdtdatahash" xmlns:w16se="http://schemas.microsoft.com/office/word/2015/wordml/symex" mc:Ignorable="w14 w15 w16se w16cid w16 w16cex w16sdtdh w16du">
+<w:styles xmlns:mc="http://schemas.openxmlformats.org/markup-compatibility/2006" xmlns:r="http://schemas.openxmlformats.org/officeDocument/2006/relationships" xmlns:w="http://schemas.openxmlformats.org/wordprocessingml/2006/main" xmlns:w14="http://schemas.microsoft.com/office/word/2010/wordml" xmlns:w15="http://schemas.microsoft.com/office/word/2012/wordml" xmlns:w16cex="http://schemas.microsoft.com/office/word/2018/wordml/cex" xmlns:w16cid="http://schemas.microsoft.com/office/word/2016/wordml/cid" xmlns:w16="http://schemas.microsoft.com/office/word/2018/wordml" xmlns:w16sdtdh="http://schemas.microsoft.com/office/word/2020/wordml/sdtdatahash" xmlns:w16se="http://schemas.microsoft.com/office/word/2015/wordml/symex" mc:Ignorable="w14 w15 w16se w16cid w16 w16cex w16sdtdh">
   <w:docDefaults>
     <w:rPrDefault>
       <w:rPr>

</xml_diff>

<commit_message>
APORTE DRESUMEN 7 CAICHE JONATHAN
</commit_message>
<xml_diff>
--- a/RESUMEN DE LA UNIDAD 7.docx
+++ b/RESUMEN DE LA UNIDAD 7.docx
@@ -1,6 +1,6 @@
 
 <file path=word/document.xml><?xml version="1.0" encoding="utf-8"?>
-<w:document xmlns:wpc="http://schemas.microsoft.com/office/word/2010/wordprocessingCanvas" xmlns:cx="http://schemas.microsoft.com/office/drawing/2014/chartex" xmlns:cx1="http://schemas.microsoft.com/office/drawing/2015/9/8/chartex" xmlns:cx2="http://schemas.microsoft.com/office/drawing/2015/10/21/chartex" xmlns:cx3="http://schemas.microsoft.com/office/drawing/2016/5/9/chartex" xmlns:cx4="http://schemas.microsoft.com/office/drawing/2016/5/10/chartex" xmlns:cx5="http://schemas.microsoft.com/office/drawing/2016/5/11/chartex" xmlns:cx6="http://schemas.microsoft.com/office/drawing/2016/5/12/chartex" xmlns:cx7="http://schemas.microsoft.com/office/drawing/2016/5/13/chartex" xmlns:cx8="http://schemas.microsoft.com/office/drawing/2016/5/14/chartex" xmlns:mc="http://schemas.openxmlformats.org/markup-compatibility/2006" xmlns:aink="http://schemas.microsoft.com/office/drawing/2016/ink" xmlns:am3d="http://schemas.microsoft.com/office/drawing/2017/model3d" xmlns:o="urn:schemas-microsoft-com:office:office" xmlns:r="http://schemas.openxmlformats.org/officeDocument/2006/relationships" xmlns:m="http://schemas.openxmlformats.org/officeDocument/2006/math" xmlns:v="urn:schemas-microsoft-com:vml" xmlns:wp14="http://schemas.microsoft.com/office/word/2010/wordprocessingDrawing" xmlns:wp="http://schemas.openxmlformats.org/drawingml/2006/wordprocessingDrawing" xmlns:w10="urn:schemas-microsoft-com:office:word" xmlns:w="http://schemas.openxmlformats.org/wordprocessingml/2006/main" xmlns:w14="http://schemas.microsoft.com/office/word/2010/wordml" xmlns:w15="http://schemas.microsoft.com/office/word/2012/wordml" xmlns:w16cex="http://schemas.microsoft.com/office/word/2018/wordml/cex" xmlns:w16cid="http://schemas.microsoft.com/office/word/2016/wordml/cid" xmlns:w16="http://schemas.microsoft.com/office/word/2018/wordml" xmlns:w16sdtdh="http://schemas.microsoft.com/office/word/2020/wordml/sdtdatahash" xmlns:w16se="http://schemas.microsoft.com/office/word/2015/wordml/symex" xmlns:wpg="http://schemas.microsoft.com/office/word/2010/wordprocessingGroup" xmlns:wpi="http://schemas.microsoft.com/office/word/2010/wordprocessingInk" xmlns:wne="http://schemas.microsoft.com/office/word/2006/wordml" xmlns:wps="http://schemas.microsoft.com/office/word/2010/wordprocessingShape" mc:Ignorable="w14 w15 w16se w16cid w16 w16cex w16sdtdh wp14">
+<w:document xmlns:wpc="http://schemas.microsoft.com/office/word/2010/wordprocessingCanvas" xmlns:cx="http://schemas.microsoft.com/office/drawing/2014/chartex" xmlns:cx1="http://schemas.microsoft.com/office/drawing/2015/9/8/chartex" xmlns:cx2="http://schemas.microsoft.com/office/drawing/2015/10/21/chartex" xmlns:cx3="http://schemas.microsoft.com/office/drawing/2016/5/9/chartex" xmlns:cx4="http://schemas.microsoft.com/office/drawing/2016/5/10/chartex" xmlns:cx5="http://schemas.microsoft.com/office/drawing/2016/5/11/chartex" xmlns:cx6="http://schemas.microsoft.com/office/drawing/2016/5/12/chartex" xmlns:cx7="http://schemas.microsoft.com/office/drawing/2016/5/13/chartex" xmlns:cx8="http://schemas.microsoft.com/office/drawing/2016/5/14/chartex" xmlns:mc="http://schemas.openxmlformats.org/markup-compatibility/2006" xmlns:aink="http://schemas.microsoft.com/office/drawing/2016/ink" xmlns:am3d="http://schemas.microsoft.com/office/drawing/2017/model3d" xmlns:o="urn:schemas-microsoft-com:office:office" xmlns:oel="http://schemas.microsoft.com/office/2019/extlst" xmlns:r="http://schemas.openxmlformats.org/officeDocument/2006/relationships" xmlns:m="http://schemas.openxmlformats.org/officeDocument/2006/math" xmlns:v="urn:schemas-microsoft-com:vml" xmlns:wp14="http://schemas.microsoft.com/office/word/2010/wordprocessingDrawing" xmlns:wp="http://schemas.openxmlformats.org/drawingml/2006/wordprocessingDrawing" xmlns:w10="urn:schemas-microsoft-com:office:word" xmlns:w="http://schemas.openxmlformats.org/wordprocessingml/2006/main" xmlns:w14="http://schemas.microsoft.com/office/word/2010/wordml" xmlns:w15="http://schemas.microsoft.com/office/word/2012/wordml" xmlns:w16cex="http://schemas.microsoft.com/office/word/2018/wordml/cex" xmlns:w16cid="http://schemas.microsoft.com/office/word/2016/wordml/cid" xmlns:w16="http://schemas.microsoft.com/office/word/2018/wordml" xmlns:w16du="http://schemas.microsoft.com/office/word/2023/wordml/word16du" xmlns:w16sdtdh="http://schemas.microsoft.com/office/word/2020/wordml/sdtdatahash" xmlns:w16se="http://schemas.microsoft.com/office/word/2015/wordml/symex" xmlns:wpg="http://schemas.microsoft.com/office/word/2010/wordprocessingGroup" xmlns:wpi="http://schemas.microsoft.com/office/word/2010/wordprocessingInk" xmlns:wne="http://schemas.microsoft.com/office/word/2006/wordml" xmlns:wps="http://schemas.microsoft.com/office/word/2010/wordprocessingShape" mc:Ignorable="w14 w15 w16se w16cid w16 w16cex w16sdtdh w16du wp14">
   <w:body>
     <w:p>
       <w:pPr>
@@ -960,14 +960,7 @@
         <w:rPr>
           <w:rFonts w:ascii="Times New Roman" w:hAnsi="Times New Roman" w:cs="Times New Roman"/>
         </w:rPr>
-        <w:t xml:space="preserve">Los costos se estiman para todos los recursos que se asignarán al proyecto. Esto incluye, entre otros, el personal, los materiales, el equipo, los servicios y las instalaciones, así como </w:t>
-      </w:r>
-      <w:r>
-        <w:rPr>
-          <w:rFonts w:ascii="Times New Roman" w:hAnsi="Times New Roman" w:cs="Times New Roman"/>
-        </w:rPr>
-        <w:lastRenderedPageBreak/>
-        <w:t>categorías especiales tales como el factor de inflación o el costo para casos de contingencia. Una estimación de costos es una evaluación cuantitativa de los costos probables de los recursos necesarios para completar la actividad</w:t>
+        <w:t>Los costos se estiman para todos los recursos que se asignarán al proyecto. Esto incluye, entre otros, el personal, los materiales, el equipo, los servicios y las instalaciones, así como categorías especiales tales como el factor de inflación o el costo para casos de contingencia. Una estimación de costos es una evaluación cuantitativa de los costos probables de los recursos necesarios para completar la actividad</w:t>
       </w:r>
     </w:p>
     <w:p>
@@ -1616,7 +1609,6 @@
           <w:b/>
           <w:bCs/>
         </w:rPr>
-        <w:lastRenderedPageBreak/>
         <w:t>7.2 Determinar el Presupuesto</w:t>
       </w:r>
     </w:p>
@@ -2098,7 +2090,6 @@
           <w:b/>
           <w:bCs/>
         </w:rPr>
-        <w:lastRenderedPageBreak/>
         <w:t>Suma de Costos</w:t>
       </w:r>
     </w:p>
@@ -2344,7 +2335,6 @@
         <w:rPr>
           <w:noProof/>
         </w:rPr>
-        <w:lastRenderedPageBreak/>
         <w:drawing>
           <wp:inline distT="0" distB="0" distL="0" distR="0" wp14:anchorId="37484CBA" wp14:editId="6BB444A0">
             <wp:extent cx="5400040" cy="2564130"/>
@@ -2517,11 +2507,792 @@
     <w:p>
       <w:pPr>
         <w:pStyle w:val="selectable-text"/>
-      </w:pPr>
-    </w:p>
-    <w:p>
-      <w:pPr>
-        <w:pStyle w:val="selectable-text"/>
+        <w:rPr>
+          <w:b/>
+          <w:bCs/>
+        </w:rPr>
+      </w:pPr>
+      <w:r>
+        <w:rPr>
+          <w:b/>
+          <w:bCs/>
+        </w:rPr>
+        <w:t xml:space="preserve">APORTE DE CAICHE JONATHAN </w:t>
+      </w:r>
+    </w:p>
+    <w:p>
+      <w:pPr>
+        <w:pStyle w:val="selectable-text"/>
+        <w:rPr>
+          <w:b/>
+          <w:bCs/>
+          <w:lang w:val="es-MX"/>
+        </w:rPr>
+      </w:pPr>
+      <w:r>
+        <w:rPr>
+          <w:b/>
+          <w:bCs/>
+          <w:lang w:val="es-MX"/>
+        </w:rPr>
+        <w:t xml:space="preserve">RESUMEN DE LA UNIDAD 7 </w:t>
+      </w:r>
+    </w:p>
+    <w:p>
+      <w:pPr>
+        <w:pStyle w:val="selectable-text"/>
+        <w:rPr>
+          <w:b/>
+          <w:bCs/>
+          <w:lang w:val="es-MX"/>
+        </w:rPr>
+      </w:pPr>
+      <w:r>
+        <w:rPr>
+          <w:b/>
+          <w:bCs/>
+          <w:lang w:val="es-MX"/>
+        </w:rPr>
+        <w:t>Controlar los Costos en la Gestión de Proyectos</w:t>
+      </w:r>
+    </w:p>
+    <w:p>
+      <w:pPr>
+        <w:pStyle w:val="selectable-text"/>
+        <w:rPr>
+          <w:lang w:val="es-MX"/>
+        </w:rPr>
+      </w:pPr>
+      <w:r>
+        <w:rPr>
+          <w:lang w:val="es-MX"/>
+        </w:rPr>
+        <w:t xml:space="preserve">El proceso de </w:t>
+      </w:r>
+      <w:r>
+        <w:rPr>
+          <w:b/>
+          <w:bCs/>
+          <w:lang w:val="es-MX"/>
+        </w:rPr>
+        <w:t>Controlar los Costos</w:t>
+      </w:r>
+      <w:r>
+        <w:rPr>
+          <w:lang w:val="es-MX"/>
+        </w:rPr>
+        <w:t xml:space="preserve"> consiste en monitorear y gestionar el presupuesto del proyecto para garantizar que se mantenga alineado con la línea base aprobada. Esto incluye actualizar los costos reales, evaluar el desempeño financiero y gestionar cambios a través del proceso de </w:t>
+      </w:r>
+      <w:r>
+        <w:rPr>
+          <w:b/>
+          <w:bCs/>
+          <w:lang w:val="es-MX"/>
+        </w:rPr>
+        <w:t>Control Integrado de Cambios</w:t>
+      </w:r>
+      <w:r>
+        <w:rPr>
+          <w:lang w:val="es-MX"/>
+        </w:rPr>
+        <w:t>. El principal objetivo es analizar cómo los fondos utilizados reflejan el avance real del proyecto, asegurando una ejecución eficaz y eficiente.</w:t>
+      </w:r>
+    </w:p>
+    <w:p>
+      <w:pPr>
+        <w:pStyle w:val="selectable-text"/>
+        <w:rPr>
+          <w:b/>
+          <w:bCs/>
+          <w:lang w:val="es-MX"/>
+        </w:rPr>
+      </w:pPr>
+      <w:r>
+        <w:rPr>
+          <w:b/>
+          <w:bCs/>
+          <w:lang w:val="es-MX"/>
+        </w:rPr>
+        <w:t>Elementos Clave del Control de Costos</w:t>
+      </w:r>
+    </w:p>
+    <w:p>
+      <w:pPr>
+        <w:pStyle w:val="selectable-text"/>
+        <w:numPr>
+          <w:ilvl w:val="0"/>
+          <w:numId w:val="12"/>
+        </w:numPr>
+        <w:rPr>
+          <w:lang w:val="es-MX"/>
+        </w:rPr>
+      </w:pPr>
+      <w:r>
+        <w:rPr>
+          <w:b/>
+          <w:bCs/>
+          <w:lang w:val="es-MX"/>
+        </w:rPr>
+        <w:t>Gestión de la Línea Base de Costos:</w:t>
+      </w:r>
+    </w:p>
+    <w:p>
+      <w:pPr>
+        <w:pStyle w:val="selectable-text"/>
+        <w:numPr>
+          <w:ilvl w:val="1"/>
+          <w:numId w:val="12"/>
+        </w:numPr>
+        <w:rPr>
+          <w:lang w:val="es-MX"/>
+        </w:rPr>
+      </w:pPr>
+      <w:r>
+        <w:rPr>
+          <w:lang w:val="es-MX"/>
+        </w:rPr>
+        <w:t>Se comparan los resultados reales con la línea base de desempeño para identificar variaciones.</w:t>
+      </w:r>
+    </w:p>
+    <w:p>
+      <w:pPr>
+        <w:pStyle w:val="selectable-text"/>
+        <w:numPr>
+          <w:ilvl w:val="1"/>
+          <w:numId w:val="12"/>
+        </w:numPr>
+        <w:rPr>
+          <w:lang w:val="es-MX"/>
+        </w:rPr>
+      </w:pPr>
+      <w:r>
+        <w:rPr>
+          <w:lang w:val="es-MX"/>
+        </w:rPr>
+        <w:t>Las solicitudes de cambio solo se implementan tras ser aprobadas formalmente.</w:t>
+      </w:r>
+    </w:p>
+    <w:p>
+      <w:pPr>
+        <w:pStyle w:val="selectable-text"/>
+        <w:numPr>
+          <w:ilvl w:val="0"/>
+          <w:numId w:val="12"/>
+        </w:numPr>
+        <w:rPr>
+          <w:lang w:val="es-MX"/>
+        </w:rPr>
+      </w:pPr>
+      <w:r>
+        <w:rPr>
+          <w:b/>
+          <w:bCs/>
+          <w:lang w:val="es-MX"/>
+        </w:rPr>
+        <w:t>Actividades de Control:</w:t>
+      </w:r>
+    </w:p>
+    <w:p>
+      <w:pPr>
+        <w:pStyle w:val="selectable-text"/>
+        <w:numPr>
+          <w:ilvl w:val="1"/>
+          <w:numId w:val="12"/>
+        </w:numPr>
+        <w:rPr>
+          <w:lang w:val="es-MX"/>
+        </w:rPr>
+      </w:pPr>
+      <w:r>
+        <w:rPr>
+          <w:lang w:val="es-MX"/>
+        </w:rPr>
+        <w:t>Influir en los factores que generan cambios en los costos.</w:t>
+      </w:r>
+    </w:p>
+    <w:p>
+      <w:pPr>
+        <w:pStyle w:val="selectable-text"/>
+        <w:numPr>
+          <w:ilvl w:val="1"/>
+          <w:numId w:val="12"/>
+        </w:numPr>
+        <w:rPr>
+          <w:lang w:val="es-MX"/>
+        </w:rPr>
+      </w:pPr>
+      <w:r>
+        <w:rPr>
+          <w:lang w:val="es-MX"/>
+        </w:rPr>
+        <w:t>Asegurar el cumplimiento del financiamiento autorizado por periodo y en el total del proyecto.</w:t>
+      </w:r>
+    </w:p>
+    <w:p>
+      <w:pPr>
+        <w:pStyle w:val="selectable-text"/>
+        <w:numPr>
+          <w:ilvl w:val="1"/>
+          <w:numId w:val="12"/>
+        </w:numPr>
+        <w:rPr>
+          <w:lang w:val="es-MX"/>
+        </w:rPr>
+      </w:pPr>
+      <w:r>
+        <w:rPr>
+          <w:lang w:val="es-MX"/>
+        </w:rPr>
+        <w:t>Monitorear el desempeño para detectar desviaciones y tomar acciones correctivas.</w:t>
+      </w:r>
+    </w:p>
+    <w:p>
+      <w:pPr>
+        <w:pStyle w:val="selectable-text"/>
+        <w:numPr>
+          <w:ilvl w:val="1"/>
+          <w:numId w:val="12"/>
+        </w:numPr>
+        <w:rPr>
+          <w:lang w:val="es-MX"/>
+        </w:rPr>
+      </w:pPr>
+      <w:r>
+        <w:rPr>
+          <w:lang w:val="es-MX"/>
+        </w:rPr>
+        <w:t>Evitar reportar cambios no autorizados en costos y recursos.</w:t>
+      </w:r>
+    </w:p>
+    <w:p>
+      <w:pPr>
+        <w:pStyle w:val="selectable-text"/>
+        <w:numPr>
+          <w:ilvl w:val="0"/>
+          <w:numId w:val="12"/>
+        </w:numPr>
+        <w:rPr>
+          <w:lang w:val="es-MX"/>
+        </w:rPr>
+      </w:pPr>
+      <w:r>
+        <w:rPr>
+          <w:b/>
+          <w:bCs/>
+          <w:lang w:val="es-MX"/>
+        </w:rPr>
+        <w:t>Gestión del Valor Ganado (EVM):</w:t>
+      </w:r>
+      <w:r>
+        <w:rPr>
+          <w:lang w:val="es-MX"/>
+        </w:rPr>
+        <w:br/>
+        <w:t>Es una técnica que combina alcance, costos y cronograma para evaluar el desempeño y el avance del proyecto mediante los siguientes indicadores:</w:t>
+      </w:r>
+    </w:p>
+    <w:p>
+      <w:pPr>
+        <w:pStyle w:val="selectable-text"/>
+        <w:numPr>
+          <w:ilvl w:val="1"/>
+          <w:numId w:val="12"/>
+        </w:numPr>
+        <w:rPr>
+          <w:lang w:val="es-MX"/>
+        </w:rPr>
+      </w:pPr>
+      <w:r>
+        <w:rPr>
+          <w:b/>
+          <w:bCs/>
+          <w:lang w:val="es-MX"/>
+        </w:rPr>
+        <w:t>Valor Planificado (PV):</w:t>
+      </w:r>
+      <w:r>
+        <w:rPr>
+          <w:lang w:val="es-MX"/>
+        </w:rPr>
+        <w:t xml:space="preserve"> Presupuesto asignado al trabajo planificado.</w:t>
+      </w:r>
+    </w:p>
+    <w:p>
+      <w:pPr>
+        <w:pStyle w:val="selectable-text"/>
+        <w:numPr>
+          <w:ilvl w:val="1"/>
+          <w:numId w:val="12"/>
+        </w:numPr>
+        <w:rPr>
+          <w:lang w:val="es-MX"/>
+        </w:rPr>
+      </w:pPr>
+      <w:r>
+        <w:rPr>
+          <w:b/>
+          <w:bCs/>
+          <w:lang w:val="es-MX"/>
+        </w:rPr>
+        <w:t>Valor Ganado (EV):</w:t>
+      </w:r>
+      <w:r>
+        <w:rPr>
+          <w:lang w:val="es-MX"/>
+        </w:rPr>
+        <w:t xml:space="preserve"> Valor del trabajo completado respecto al presupuesto aprobado.</w:t>
+      </w:r>
+    </w:p>
+    <w:p>
+      <w:pPr>
+        <w:pStyle w:val="selectable-text"/>
+        <w:numPr>
+          <w:ilvl w:val="1"/>
+          <w:numId w:val="12"/>
+        </w:numPr>
+        <w:rPr>
+          <w:lang w:val="es-MX"/>
+        </w:rPr>
+      </w:pPr>
+      <w:r>
+        <w:rPr>
+          <w:b/>
+          <w:bCs/>
+          <w:lang w:val="es-MX"/>
+        </w:rPr>
+        <w:t>Costo Real (AC):</w:t>
+      </w:r>
+      <w:r>
+        <w:rPr>
+          <w:lang w:val="es-MX"/>
+        </w:rPr>
+        <w:t xml:space="preserve"> Costos incurridos en la ejecución del trabajo.</w:t>
+      </w:r>
+    </w:p>
+    <w:p>
+      <w:pPr>
+        <w:pStyle w:val="selectable-text"/>
+        <w:numPr>
+          <w:ilvl w:val="1"/>
+          <w:numId w:val="12"/>
+        </w:numPr>
+        <w:rPr>
+          <w:lang w:val="es-MX"/>
+        </w:rPr>
+      </w:pPr>
+      <w:r>
+        <w:rPr>
+          <w:b/>
+          <w:bCs/>
+          <w:lang w:val="es-MX"/>
+        </w:rPr>
+        <w:t>Variación del Cronograma (SV):</w:t>
+      </w:r>
+      <w:r>
+        <w:rPr>
+          <w:lang w:val="es-MX"/>
+        </w:rPr>
+        <w:t xml:space="preserve"> Diferencia entre EV y PV (SV = EV – PV).</w:t>
+      </w:r>
+    </w:p>
+    <w:p>
+      <w:pPr>
+        <w:pStyle w:val="selectable-text"/>
+        <w:numPr>
+          <w:ilvl w:val="1"/>
+          <w:numId w:val="12"/>
+        </w:numPr>
+        <w:rPr>
+          <w:lang w:val="es-MX"/>
+        </w:rPr>
+      </w:pPr>
+      <w:r>
+        <w:rPr>
+          <w:b/>
+          <w:bCs/>
+          <w:lang w:val="es-MX"/>
+        </w:rPr>
+        <w:t>Variación del Costo (CV):</w:t>
+      </w:r>
+      <w:r>
+        <w:rPr>
+          <w:lang w:val="es-MX"/>
+        </w:rPr>
+        <w:t xml:space="preserve"> Diferencia entre EV y AC (CV = EV – AC).</w:t>
+      </w:r>
+    </w:p>
+    <w:p>
+      <w:pPr>
+        <w:pStyle w:val="selectable-text"/>
+        <w:rPr>
+          <w:lang w:val="es-MX"/>
+        </w:rPr>
+      </w:pPr>
+      <w:r>
+        <w:rPr>
+          <w:lang w:val="es-MX"/>
+        </w:rPr>
+        <w:t>Los índices derivados de EVM permiten evaluar la eficiencia:</w:t>
+      </w:r>
+    </w:p>
+    <w:p>
+      <w:pPr>
+        <w:pStyle w:val="selectable-text"/>
+        <w:numPr>
+          <w:ilvl w:val="1"/>
+          <w:numId w:val="12"/>
+        </w:numPr>
+        <w:rPr>
+          <w:lang w:val="es-MX"/>
+        </w:rPr>
+      </w:pPr>
+      <w:r>
+        <w:rPr>
+          <w:b/>
+          <w:bCs/>
+          <w:lang w:val="es-MX"/>
+        </w:rPr>
+        <w:t>Índice de Desempeño del Cronograma (SPI):</w:t>
+      </w:r>
+      <w:r>
+        <w:rPr>
+          <w:lang w:val="es-MX"/>
+        </w:rPr>
+        <w:t xml:space="preserve"> EV / PV.</w:t>
+      </w:r>
+    </w:p>
+    <w:p>
+      <w:pPr>
+        <w:pStyle w:val="selectable-text"/>
+        <w:numPr>
+          <w:ilvl w:val="1"/>
+          <w:numId w:val="12"/>
+        </w:numPr>
+        <w:rPr>
+          <w:lang w:val="es-MX"/>
+        </w:rPr>
+      </w:pPr>
+      <w:r>
+        <w:rPr>
+          <w:b/>
+          <w:bCs/>
+          <w:lang w:val="es-MX"/>
+        </w:rPr>
+        <w:t>Índice de Desempeño del Costo (CPI):</w:t>
+      </w:r>
+      <w:r>
+        <w:rPr>
+          <w:lang w:val="es-MX"/>
+        </w:rPr>
+        <w:t xml:space="preserve"> EV / AC.</w:t>
+      </w:r>
+    </w:p>
+    <w:p>
+      <w:pPr>
+        <w:pStyle w:val="selectable-text"/>
+        <w:rPr>
+          <w:b/>
+          <w:bCs/>
+          <w:lang w:val="es-MX"/>
+        </w:rPr>
+      </w:pPr>
+      <w:r>
+        <w:rPr>
+          <w:b/>
+          <w:bCs/>
+          <w:lang w:val="es-MX"/>
+        </w:rPr>
+        <w:t>Herramientas y Técnicas</w:t>
+      </w:r>
+    </w:p>
+    <w:p>
+      <w:pPr>
+        <w:pStyle w:val="selectable-text"/>
+        <w:numPr>
+          <w:ilvl w:val="0"/>
+          <w:numId w:val="13"/>
+        </w:numPr>
+        <w:rPr>
+          <w:lang w:val="es-MX"/>
+        </w:rPr>
+      </w:pPr>
+      <w:r>
+        <w:rPr>
+          <w:b/>
+          <w:bCs/>
+          <w:lang w:val="es-MX"/>
+        </w:rPr>
+        <w:t>Análisis de Variaciones:</w:t>
+      </w:r>
+      <w:r>
+        <w:rPr>
+          <w:lang w:val="es-MX"/>
+        </w:rPr>
+        <w:t xml:space="preserve"> Detecta desviaciones entre los resultados reales y los planificados.</w:t>
+      </w:r>
+    </w:p>
+    <w:p>
+      <w:pPr>
+        <w:pStyle w:val="selectable-text"/>
+        <w:numPr>
+          <w:ilvl w:val="0"/>
+          <w:numId w:val="13"/>
+        </w:numPr>
+        <w:rPr>
+          <w:lang w:val="es-MX"/>
+        </w:rPr>
+      </w:pPr>
+      <w:r>
+        <w:rPr>
+          <w:b/>
+          <w:bCs/>
+          <w:lang w:val="es-MX"/>
+        </w:rPr>
+        <w:t>Proyecciones:</w:t>
+      </w:r>
+      <w:r>
+        <w:rPr>
+          <w:lang w:val="es-MX"/>
+        </w:rPr>
+        <w:t xml:space="preserve"> Estima los costos finales mediante la </w:t>
+      </w:r>
+      <w:r>
+        <w:rPr>
+          <w:b/>
+          <w:bCs/>
+          <w:lang w:val="es-MX"/>
+        </w:rPr>
+        <w:t>Estimación a la Conclusión (EAC)</w:t>
+      </w:r>
+      <w:r>
+        <w:rPr>
+          <w:lang w:val="es-MX"/>
+        </w:rPr>
+        <w:t>, que puede calcularse con diferentes métodos:</w:t>
+      </w:r>
+    </w:p>
+    <w:p>
+      <w:pPr>
+        <w:pStyle w:val="selectable-text"/>
+        <w:numPr>
+          <w:ilvl w:val="1"/>
+          <w:numId w:val="13"/>
+        </w:numPr>
+        <w:rPr>
+          <w:lang w:val="es-MX"/>
+        </w:rPr>
+      </w:pPr>
+      <w:r>
+        <w:rPr>
+          <w:lang w:val="es-MX"/>
+        </w:rPr>
+        <w:t>Basado en el presupuesto remanente: EAC = AC + BAC – EV.</w:t>
+      </w:r>
+    </w:p>
+    <w:p>
+      <w:pPr>
+        <w:pStyle w:val="selectable-text"/>
+        <w:numPr>
+          <w:ilvl w:val="1"/>
+          <w:numId w:val="13"/>
+        </w:numPr>
+        <w:rPr>
+          <w:lang w:val="es-MX"/>
+        </w:rPr>
+      </w:pPr>
+      <w:r>
+        <w:rPr>
+          <w:lang w:val="es-MX"/>
+        </w:rPr>
+        <w:t>Basado en el desempeño histórico (CPI): EAC = BAC / CPI acumulativo.</w:t>
+      </w:r>
+    </w:p>
+    <w:p>
+      <w:pPr>
+        <w:pStyle w:val="selectable-text"/>
+        <w:numPr>
+          <w:ilvl w:val="1"/>
+          <w:numId w:val="13"/>
+        </w:numPr>
+        <w:rPr>
+          <w:lang w:val="es-MX"/>
+        </w:rPr>
+      </w:pPr>
+      <w:r>
+        <w:rPr>
+          <w:lang w:val="es-MX"/>
+        </w:rPr>
+        <w:t>Considerando tanto SPI como CPI: EAC = AC + [(BAC – EV) / (CPI × SPI)].</w:t>
+      </w:r>
+    </w:p>
+    <w:p>
+      <w:pPr>
+        <w:pStyle w:val="selectable-text"/>
+        <w:rPr>
+          <w:b/>
+          <w:bCs/>
+          <w:lang w:val="es-MX"/>
+        </w:rPr>
+      </w:pPr>
+      <w:r>
+        <w:rPr>
+          <w:b/>
+          <w:bCs/>
+          <w:lang w:val="es-MX"/>
+        </w:rPr>
+        <w:t>Salidas del Proceso</w:t>
+      </w:r>
+    </w:p>
+    <w:p>
+      <w:pPr>
+        <w:pStyle w:val="selectable-text"/>
+        <w:numPr>
+          <w:ilvl w:val="0"/>
+          <w:numId w:val="14"/>
+        </w:numPr>
+        <w:rPr>
+          <w:lang w:val="es-MX"/>
+        </w:rPr>
+      </w:pPr>
+      <w:r>
+        <w:rPr>
+          <w:b/>
+          <w:bCs/>
+          <w:lang w:val="es-MX"/>
+        </w:rPr>
+        <w:t>Mediciones del Desempeño del Trabajo:</w:t>
+      </w:r>
+      <w:r>
+        <w:rPr>
+          <w:lang w:val="es-MX"/>
+        </w:rPr>
+        <w:t xml:space="preserve"> Informes que reflejan el avance y los costos reales.</w:t>
+      </w:r>
+    </w:p>
+    <w:p>
+      <w:pPr>
+        <w:pStyle w:val="selectable-text"/>
+        <w:numPr>
+          <w:ilvl w:val="0"/>
+          <w:numId w:val="14"/>
+        </w:numPr>
+        <w:rPr>
+          <w:lang w:val="es-MX"/>
+        </w:rPr>
+      </w:pPr>
+      <w:r>
+        <w:rPr>
+          <w:b/>
+          <w:bCs/>
+          <w:lang w:val="es-MX"/>
+        </w:rPr>
+        <w:t>Proyecciones de Presupuesto:</w:t>
+      </w:r>
+      <w:r>
+        <w:rPr>
+          <w:lang w:val="es-MX"/>
+        </w:rPr>
+        <w:t xml:space="preserve"> Estimaciones revisadas según el desempeño actual.</w:t>
+      </w:r>
+    </w:p>
+    <w:p>
+      <w:pPr>
+        <w:pStyle w:val="selectable-text"/>
+        <w:numPr>
+          <w:ilvl w:val="0"/>
+          <w:numId w:val="14"/>
+        </w:numPr>
+        <w:rPr>
+          <w:lang w:val="es-MX"/>
+        </w:rPr>
+      </w:pPr>
+      <w:r>
+        <w:rPr>
+          <w:b/>
+          <w:bCs/>
+          <w:lang w:val="es-MX"/>
+        </w:rPr>
+        <w:t>Solicitudes de Cambio:</w:t>
+      </w:r>
+      <w:r>
+        <w:rPr>
+          <w:lang w:val="es-MX"/>
+        </w:rPr>
+        <w:t xml:space="preserve"> Ajustes necesarios aprobados por el proceso de control integrado.</w:t>
+      </w:r>
+    </w:p>
+    <w:p>
+      <w:pPr>
+        <w:pStyle w:val="selectable-text"/>
+        <w:numPr>
+          <w:ilvl w:val="0"/>
+          <w:numId w:val="14"/>
+        </w:numPr>
+        <w:rPr>
+          <w:lang w:val="es-MX"/>
+        </w:rPr>
+      </w:pPr>
+      <w:r>
+        <w:rPr>
+          <w:b/>
+          <w:bCs/>
+          <w:lang w:val="es-MX"/>
+        </w:rPr>
+        <w:t>Actualizaciones de Documentos y Activos Organizacionales:</w:t>
+      </w:r>
+      <w:r>
+        <w:rPr>
+          <w:lang w:val="es-MX"/>
+        </w:rPr>
+        <w:t xml:space="preserve"> Información actualizada sobre costos y políticas.</w:t>
+      </w:r>
+    </w:p>
+    <w:p>
+      <w:pPr>
+        <w:pStyle w:val="selectable-text"/>
+        <w:rPr>
+          <w:b/>
+          <w:bCs/>
+          <w:lang w:val="es-MX"/>
+        </w:rPr>
+      </w:pPr>
+      <w:r>
+        <w:rPr>
+          <w:b/>
+          <w:bCs/>
+          <w:lang w:val="es-MX"/>
+        </w:rPr>
+        <w:t>Conclusión</w:t>
+      </w:r>
+    </w:p>
+    <w:p>
+      <w:pPr>
+        <w:pStyle w:val="selectable-text"/>
+        <w:rPr>
+          <w:lang w:val="es-MX"/>
+        </w:rPr>
+      </w:pPr>
+      <w:r>
+        <w:rPr>
+          <w:lang w:val="es-MX"/>
+        </w:rPr>
+        <w:t>El control de costos es un componente crítico en la gestión de proyectos, permitiendo al equipo garantizar el cumplimiento del presupuesto y la línea base aprobada. Al utilizar herramientas como la Gestión del Valor Ganado y técnicas de proyección, se pueden prever desviaciones y tomar medidas para corregirlas. Esto asegura que el proyecto se mantenga financieramente viable y alineado con los objetivos estratégicos.</w:t>
+      </w:r>
+    </w:p>
+    <w:p>
+      <w:pPr>
+        <w:pStyle w:val="selectable-text"/>
+        <w:rPr>
+          <w:lang w:val="es-MX"/>
+        </w:rPr>
+      </w:pPr>
+    </w:p>
+    <w:p>
+      <w:pPr>
+        <w:pStyle w:val="selectable-text"/>
+        <w:rPr>
+          <w:lang w:val="es-MX"/>
+        </w:rPr>
       </w:pPr>
     </w:p>
     <w:p/>
@@ -2538,7 +3309,7 @@
 </file>
 
 <file path=word/numbering.xml><?xml version="1.0" encoding="utf-8"?>
-<w:numbering xmlns:wpc="http://schemas.microsoft.com/office/word/2010/wordprocessingCanvas" xmlns:cx="http://schemas.microsoft.com/office/drawing/2014/chartex" xmlns:cx1="http://schemas.microsoft.com/office/drawing/2015/9/8/chartex" xmlns:cx2="http://schemas.microsoft.com/office/drawing/2015/10/21/chartex" xmlns:cx3="http://schemas.microsoft.com/office/drawing/2016/5/9/chartex" xmlns:cx4="http://schemas.microsoft.com/office/drawing/2016/5/10/chartex" xmlns:cx5="http://schemas.microsoft.com/office/drawing/2016/5/11/chartex" xmlns:cx6="http://schemas.microsoft.com/office/drawing/2016/5/12/chartex" xmlns:cx7="http://schemas.microsoft.com/office/drawing/2016/5/13/chartex" xmlns:cx8="http://schemas.microsoft.com/office/drawing/2016/5/14/chartex" xmlns:mc="http://schemas.openxmlformats.org/markup-compatibility/2006" xmlns:aink="http://schemas.microsoft.com/office/drawing/2016/ink" xmlns:am3d="http://schemas.microsoft.com/office/drawing/2017/model3d" xmlns:o="urn:schemas-microsoft-com:office:office" xmlns:r="http://schemas.openxmlformats.org/officeDocument/2006/relationships" xmlns:m="http://schemas.openxmlformats.org/officeDocument/2006/math" xmlns:v="urn:schemas-microsoft-com:vml" xmlns:wp14="http://schemas.microsoft.com/office/word/2010/wordprocessingDrawing" xmlns:wp="http://schemas.openxmlformats.org/drawingml/2006/wordprocessingDrawing" xmlns:w10="urn:schemas-microsoft-com:office:word" xmlns:w="http://schemas.openxmlformats.org/wordprocessingml/2006/main" xmlns:w14="http://schemas.microsoft.com/office/word/2010/wordml" xmlns:w15="http://schemas.microsoft.com/office/word/2012/wordml" xmlns:w16cex="http://schemas.microsoft.com/office/word/2018/wordml/cex" xmlns:w16cid="http://schemas.microsoft.com/office/word/2016/wordml/cid" xmlns:w16="http://schemas.microsoft.com/office/word/2018/wordml" xmlns:w16sdtdh="http://schemas.microsoft.com/office/word/2020/wordml/sdtdatahash" xmlns:w16se="http://schemas.microsoft.com/office/word/2015/wordml/symex" xmlns:wpg="http://schemas.microsoft.com/office/word/2010/wordprocessingGroup" xmlns:wpi="http://schemas.microsoft.com/office/word/2010/wordprocessingInk" xmlns:wne="http://schemas.microsoft.com/office/word/2006/wordml" xmlns:wps="http://schemas.microsoft.com/office/word/2010/wordprocessingShape" mc:Ignorable="w14 w15 w16se w16cid w16 w16cex w16sdtdh wp14">
+<w:numbering xmlns:wpc="http://schemas.microsoft.com/office/word/2010/wordprocessingCanvas" xmlns:cx="http://schemas.microsoft.com/office/drawing/2014/chartex" xmlns:cx1="http://schemas.microsoft.com/office/drawing/2015/9/8/chartex" xmlns:cx2="http://schemas.microsoft.com/office/drawing/2015/10/21/chartex" xmlns:cx3="http://schemas.microsoft.com/office/drawing/2016/5/9/chartex" xmlns:cx4="http://schemas.microsoft.com/office/drawing/2016/5/10/chartex" xmlns:cx5="http://schemas.microsoft.com/office/drawing/2016/5/11/chartex" xmlns:cx6="http://schemas.microsoft.com/office/drawing/2016/5/12/chartex" xmlns:cx7="http://schemas.microsoft.com/office/drawing/2016/5/13/chartex" xmlns:cx8="http://schemas.microsoft.com/office/drawing/2016/5/14/chartex" xmlns:mc="http://schemas.openxmlformats.org/markup-compatibility/2006" xmlns:aink="http://schemas.microsoft.com/office/drawing/2016/ink" xmlns:am3d="http://schemas.microsoft.com/office/drawing/2017/model3d" xmlns:o="urn:schemas-microsoft-com:office:office" xmlns:oel="http://schemas.microsoft.com/office/2019/extlst" xmlns:r="http://schemas.openxmlformats.org/officeDocument/2006/relationships" xmlns:m="http://schemas.openxmlformats.org/officeDocument/2006/math" xmlns:v="urn:schemas-microsoft-com:vml" xmlns:wp14="http://schemas.microsoft.com/office/word/2010/wordprocessingDrawing" xmlns:wp="http://schemas.openxmlformats.org/drawingml/2006/wordprocessingDrawing" xmlns:w10="urn:schemas-microsoft-com:office:word" xmlns:w="http://schemas.openxmlformats.org/wordprocessingml/2006/main" xmlns:w14="http://schemas.microsoft.com/office/word/2010/wordml" xmlns:w15="http://schemas.microsoft.com/office/word/2012/wordml" xmlns:w16cex="http://schemas.microsoft.com/office/word/2018/wordml/cex" xmlns:w16cid="http://schemas.microsoft.com/office/word/2016/wordml/cid" xmlns:w16="http://schemas.microsoft.com/office/word/2018/wordml" xmlns:w16du="http://schemas.microsoft.com/office/word/2023/wordml/word16du" xmlns:w16sdtdh="http://schemas.microsoft.com/office/word/2020/wordml/sdtdatahash" xmlns:w16se="http://schemas.microsoft.com/office/word/2015/wordml/symex" xmlns:wpg="http://schemas.microsoft.com/office/word/2010/wordprocessingGroup" xmlns:wpi="http://schemas.microsoft.com/office/word/2010/wordprocessingInk" xmlns:wne="http://schemas.microsoft.com/office/word/2006/wordml" xmlns:wps="http://schemas.microsoft.com/office/word/2010/wordprocessingShape" mc:Ignorable="w14 w15 w16se w16cid w16 w16cex w16sdtdh w16du wp14">
   <w:abstractNum w:abstractNumId="0" w15:restartNumberingAfterBreak="0">
     <w:nsid w:val="0BE21527"/>
     <w:multiLevelType w:val="hybridMultilevel"/>
@@ -2879,6 +3650,147 @@
     </w:lvl>
   </w:abstractNum>
   <w:abstractNum w:abstractNumId="3" w15:restartNumberingAfterBreak="0">
+    <w:nsid w:val="27506DAE"/>
+    <w:multiLevelType w:val="multilevel"/>
+    <w:tmpl w:val="FFFFFFFF"/>
+    <w:lvl w:ilvl="0">
+      <w:start w:val="1"/>
+      <w:numFmt w:val="decimal"/>
+      <w:lvlText w:val="%1."/>
+      <w:lvlJc w:val="left"/>
+      <w:pPr>
+        <w:tabs>
+          <w:tab w:val="num" w:pos="720"/>
+        </w:tabs>
+        <w:ind w:left="720" w:hanging="360"/>
+      </w:pPr>
+      <w:rPr>
+        <w:rFonts w:cs="Times New Roman"/>
+      </w:rPr>
+    </w:lvl>
+    <w:lvl w:ilvl="1">
+      <w:start w:val="1"/>
+      <w:numFmt w:val="bullet"/>
+      <w:lvlText w:val="o"/>
+      <w:lvlJc w:val="left"/>
+      <w:pPr>
+        <w:tabs>
+          <w:tab w:val="num" w:pos="1440"/>
+        </w:tabs>
+        <w:ind w:left="1440" w:hanging="360"/>
+      </w:pPr>
+      <w:rPr>
+        <w:rFonts w:ascii="Courier New" w:hAnsi="Courier New" w:hint="default"/>
+        <w:sz w:val="20"/>
+      </w:rPr>
+    </w:lvl>
+    <w:lvl w:ilvl="2" w:tentative="1">
+      <w:start w:val="1"/>
+      <w:numFmt w:val="decimal"/>
+      <w:lvlText w:val="%3."/>
+      <w:lvlJc w:val="left"/>
+      <w:pPr>
+        <w:tabs>
+          <w:tab w:val="num" w:pos="2160"/>
+        </w:tabs>
+        <w:ind w:left="2160" w:hanging="360"/>
+      </w:pPr>
+      <w:rPr>
+        <w:rFonts w:cs="Times New Roman"/>
+      </w:rPr>
+    </w:lvl>
+    <w:lvl w:ilvl="3" w:tentative="1">
+      <w:start w:val="1"/>
+      <w:numFmt w:val="decimal"/>
+      <w:lvlText w:val="%4."/>
+      <w:lvlJc w:val="left"/>
+      <w:pPr>
+        <w:tabs>
+          <w:tab w:val="num" w:pos="2880"/>
+        </w:tabs>
+        <w:ind w:left="2880" w:hanging="360"/>
+      </w:pPr>
+      <w:rPr>
+        <w:rFonts w:cs="Times New Roman"/>
+      </w:rPr>
+    </w:lvl>
+    <w:lvl w:ilvl="4" w:tentative="1">
+      <w:start w:val="1"/>
+      <w:numFmt w:val="decimal"/>
+      <w:lvlText w:val="%5."/>
+      <w:lvlJc w:val="left"/>
+      <w:pPr>
+        <w:tabs>
+          <w:tab w:val="num" w:pos="3600"/>
+        </w:tabs>
+        <w:ind w:left="3600" w:hanging="360"/>
+      </w:pPr>
+      <w:rPr>
+        <w:rFonts w:cs="Times New Roman"/>
+      </w:rPr>
+    </w:lvl>
+    <w:lvl w:ilvl="5" w:tentative="1">
+      <w:start w:val="1"/>
+      <w:numFmt w:val="decimal"/>
+      <w:lvlText w:val="%6."/>
+      <w:lvlJc w:val="left"/>
+      <w:pPr>
+        <w:tabs>
+          <w:tab w:val="num" w:pos="4320"/>
+        </w:tabs>
+        <w:ind w:left="4320" w:hanging="360"/>
+      </w:pPr>
+      <w:rPr>
+        <w:rFonts w:cs="Times New Roman"/>
+      </w:rPr>
+    </w:lvl>
+    <w:lvl w:ilvl="6" w:tentative="1">
+      <w:start w:val="1"/>
+      <w:numFmt w:val="decimal"/>
+      <w:lvlText w:val="%7."/>
+      <w:lvlJc w:val="left"/>
+      <w:pPr>
+        <w:tabs>
+          <w:tab w:val="num" w:pos="5040"/>
+        </w:tabs>
+        <w:ind w:left="5040" w:hanging="360"/>
+      </w:pPr>
+      <w:rPr>
+        <w:rFonts w:cs="Times New Roman"/>
+      </w:rPr>
+    </w:lvl>
+    <w:lvl w:ilvl="7" w:tentative="1">
+      <w:start w:val="1"/>
+      <w:numFmt w:val="decimal"/>
+      <w:lvlText w:val="%8."/>
+      <w:lvlJc w:val="left"/>
+      <w:pPr>
+        <w:tabs>
+          <w:tab w:val="num" w:pos="5760"/>
+        </w:tabs>
+        <w:ind w:left="5760" w:hanging="360"/>
+      </w:pPr>
+      <w:rPr>
+        <w:rFonts w:cs="Times New Roman"/>
+      </w:rPr>
+    </w:lvl>
+    <w:lvl w:ilvl="8" w:tentative="1">
+      <w:start w:val="1"/>
+      <w:numFmt w:val="decimal"/>
+      <w:lvlText w:val="%9."/>
+      <w:lvlJc w:val="left"/>
+      <w:pPr>
+        <w:tabs>
+          <w:tab w:val="num" w:pos="6480"/>
+        </w:tabs>
+        <w:ind w:left="6480" w:hanging="360"/>
+      </w:pPr>
+      <w:rPr>
+        <w:rFonts w:cs="Times New Roman"/>
+      </w:rPr>
+    </w:lvl>
+  </w:abstractNum>
+  <w:abstractNum w:abstractNumId="4" w15:restartNumberingAfterBreak="0">
     <w:nsid w:val="36855330"/>
     <w:multiLevelType w:val="hybridMultilevel"/>
     <w:tmpl w:val="2390973C"/>
@@ -2991,7 +3903,7 @@
       </w:rPr>
     </w:lvl>
   </w:abstractNum>
-  <w:abstractNum w:abstractNumId="4" w15:restartNumberingAfterBreak="0">
+  <w:abstractNum w:abstractNumId="5" w15:restartNumberingAfterBreak="0">
     <w:nsid w:val="4C8F4A41"/>
     <w:multiLevelType w:val="hybridMultilevel"/>
     <w:tmpl w:val="EE8CEF58"/>
@@ -3104,7 +4016,156 @@
       </w:rPr>
     </w:lvl>
   </w:abstractNum>
-  <w:abstractNum w:abstractNumId="5" w15:restartNumberingAfterBreak="0">
+  <w:abstractNum w:abstractNumId="6" w15:restartNumberingAfterBreak="0">
+    <w:nsid w:val="516F46D0"/>
+    <w:multiLevelType w:val="multilevel"/>
+    <w:tmpl w:val="FFFFFFFF"/>
+    <w:lvl w:ilvl="0">
+      <w:start w:val="1"/>
+      <w:numFmt w:val="bullet"/>
+      <w:lvlText w:val=""/>
+      <w:lvlJc w:val="left"/>
+      <w:pPr>
+        <w:tabs>
+          <w:tab w:val="num" w:pos="720"/>
+        </w:tabs>
+        <w:ind w:left="720" w:hanging="360"/>
+      </w:pPr>
+      <w:rPr>
+        <w:rFonts w:ascii="Symbol" w:hAnsi="Symbol" w:hint="default"/>
+        <w:sz w:val="20"/>
+      </w:rPr>
+    </w:lvl>
+    <w:lvl w:ilvl="1" w:tentative="1">
+      <w:start w:val="1"/>
+      <w:numFmt w:val="bullet"/>
+      <w:lvlText w:val="o"/>
+      <w:lvlJc w:val="left"/>
+      <w:pPr>
+        <w:tabs>
+          <w:tab w:val="num" w:pos="1440"/>
+        </w:tabs>
+        <w:ind w:left="1440" w:hanging="360"/>
+      </w:pPr>
+      <w:rPr>
+        <w:rFonts w:ascii="Courier New" w:hAnsi="Courier New" w:hint="default"/>
+        <w:sz w:val="20"/>
+      </w:rPr>
+    </w:lvl>
+    <w:lvl w:ilvl="2" w:tentative="1">
+      <w:start w:val="1"/>
+      <w:numFmt w:val="bullet"/>
+      <w:lvlText w:val=""/>
+      <w:lvlJc w:val="left"/>
+      <w:pPr>
+        <w:tabs>
+          <w:tab w:val="num" w:pos="2160"/>
+        </w:tabs>
+        <w:ind w:left="2160" w:hanging="360"/>
+      </w:pPr>
+      <w:rPr>
+        <w:rFonts w:ascii="Wingdings" w:hAnsi="Wingdings" w:hint="default"/>
+        <w:sz w:val="20"/>
+      </w:rPr>
+    </w:lvl>
+    <w:lvl w:ilvl="3" w:tentative="1">
+      <w:start w:val="1"/>
+      <w:numFmt w:val="bullet"/>
+      <w:lvlText w:val=""/>
+      <w:lvlJc w:val="left"/>
+      <w:pPr>
+        <w:tabs>
+          <w:tab w:val="num" w:pos="2880"/>
+        </w:tabs>
+        <w:ind w:left="2880" w:hanging="360"/>
+      </w:pPr>
+      <w:rPr>
+        <w:rFonts w:ascii="Wingdings" w:hAnsi="Wingdings" w:hint="default"/>
+        <w:sz w:val="20"/>
+      </w:rPr>
+    </w:lvl>
+    <w:lvl w:ilvl="4" w:tentative="1">
+      <w:start w:val="1"/>
+      <w:numFmt w:val="bullet"/>
+      <w:lvlText w:val=""/>
+      <w:lvlJc w:val="left"/>
+      <w:pPr>
+        <w:tabs>
+          <w:tab w:val="num" w:pos="3600"/>
+        </w:tabs>
+        <w:ind w:left="3600" w:hanging="360"/>
+      </w:pPr>
+      <w:rPr>
+        <w:rFonts w:ascii="Wingdings" w:hAnsi="Wingdings" w:hint="default"/>
+        <w:sz w:val="20"/>
+      </w:rPr>
+    </w:lvl>
+    <w:lvl w:ilvl="5" w:tentative="1">
+      <w:start w:val="1"/>
+      <w:numFmt w:val="bullet"/>
+      <w:lvlText w:val=""/>
+      <w:lvlJc w:val="left"/>
+      <w:pPr>
+        <w:tabs>
+          <w:tab w:val="num" w:pos="4320"/>
+        </w:tabs>
+        <w:ind w:left="4320" w:hanging="360"/>
+      </w:pPr>
+      <w:rPr>
+        <w:rFonts w:ascii="Wingdings" w:hAnsi="Wingdings" w:hint="default"/>
+        <w:sz w:val="20"/>
+      </w:rPr>
+    </w:lvl>
+    <w:lvl w:ilvl="6" w:tentative="1">
+      <w:start w:val="1"/>
+      <w:numFmt w:val="bullet"/>
+      <w:lvlText w:val=""/>
+      <w:lvlJc w:val="left"/>
+      <w:pPr>
+        <w:tabs>
+          <w:tab w:val="num" w:pos="5040"/>
+        </w:tabs>
+        <w:ind w:left="5040" w:hanging="360"/>
+      </w:pPr>
+      <w:rPr>
+        <w:rFonts w:ascii="Wingdings" w:hAnsi="Wingdings" w:hint="default"/>
+        <w:sz w:val="20"/>
+      </w:rPr>
+    </w:lvl>
+    <w:lvl w:ilvl="7" w:tentative="1">
+      <w:start w:val="1"/>
+      <w:numFmt w:val="bullet"/>
+      <w:lvlText w:val=""/>
+      <w:lvlJc w:val="left"/>
+      <w:pPr>
+        <w:tabs>
+          <w:tab w:val="num" w:pos="5760"/>
+        </w:tabs>
+        <w:ind w:left="5760" w:hanging="360"/>
+      </w:pPr>
+      <w:rPr>
+        <w:rFonts w:ascii="Wingdings" w:hAnsi="Wingdings" w:hint="default"/>
+        <w:sz w:val="20"/>
+      </w:rPr>
+    </w:lvl>
+    <w:lvl w:ilvl="8" w:tentative="1">
+      <w:start w:val="1"/>
+      <w:numFmt w:val="bullet"/>
+      <w:lvlText w:val=""/>
+      <w:lvlJc w:val="left"/>
+      <w:pPr>
+        <w:tabs>
+          <w:tab w:val="num" w:pos="6480"/>
+        </w:tabs>
+        <w:ind w:left="6480" w:hanging="360"/>
+      </w:pPr>
+      <w:rPr>
+        <w:rFonts w:ascii="Wingdings" w:hAnsi="Wingdings" w:hint="default"/>
+        <w:sz w:val="20"/>
+      </w:rPr>
+    </w:lvl>
+  </w:abstractNum>
+  <w:abstractNum w:abstractNumId="7" w15:restartNumberingAfterBreak="0">
     <w:nsid w:val="53D010A3"/>
     <w:multiLevelType w:val="hybridMultilevel"/>
     <w:tmpl w:val="E744E04C"/>
@@ -3217,7 +4278,156 @@
       </w:rPr>
     </w:lvl>
   </w:abstractNum>
-  <w:abstractNum w:abstractNumId="6" w15:restartNumberingAfterBreak="0">
+  <w:abstractNum w:abstractNumId="8" w15:restartNumberingAfterBreak="0">
+    <w:nsid w:val="5A437392"/>
+    <w:multiLevelType w:val="multilevel"/>
+    <w:tmpl w:val="FFFFFFFF"/>
+    <w:lvl w:ilvl="0">
+      <w:start w:val="1"/>
+      <w:numFmt w:val="bullet"/>
+      <w:lvlText w:val=""/>
+      <w:lvlJc w:val="left"/>
+      <w:pPr>
+        <w:tabs>
+          <w:tab w:val="num" w:pos="720"/>
+        </w:tabs>
+        <w:ind w:left="720" w:hanging="360"/>
+      </w:pPr>
+      <w:rPr>
+        <w:rFonts w:ascii="Symbol" w:hAnsi="Symbol" w:hint="default"/>
+        <w:sz w:val="20"/>
+      </w:rPr>
+    </w:lvl>
+    <w:lvl w:ilvl="1">
+      <w:start w:val="1"/>
+      <w:numFmt w:val="bullet"/>
+      <w:lvlText w:val="o"/>
+      <w:lvlJc w:val="left"/>
+      <w:pPr>
+        <w:tabs>
+          <w:tab w:val="num" w:pos="1440"/>
+        </w:tabs>
+        <w:ind w:left="1440" w:hanging="360"/>
+      </w:pPr>
+      <w:rPr>
+        <w:rFonts w:ascii="Courier New" w:hAnsi="Courier New" w:hint="default"/>
+        <w:sz w:val="20"/>
+      </w:rPr>
+    </w:lvl>
+    <w:lvl w:ilvl="2" w:tentative="1">
+      <w:start w:val="1"/>
+      <w:numFmt w:val="bullet"/>
+      <w:lvlText w:val=""/>
+      <w:lvlJc w:val="left"/>
+      <w:pPr>
+        <w:tabs>
+          <w:tab w:val="num" w:pos="2160"/>
+        </w:tabs>
+        <w:ind w:left="2160" w:hanging="360"/>
+      </w:pPr>
+      <w:rPr>
+        <w:rFonts w:ascii="Wingdings" w:hAnsi="Wingdings" w:hint="default"/>
+        <w:sz w:val="20"/>
+      </w:rPr>
+    </w:lvl>
+    <w:lvl w:ilvl="3" w:tentative="1">
+      <w:start w:val="1"/>
+      <w:numFmt w:val="bullet"/>
+      <w:lvlText w:val=""/>
+      <w:lvlJc w:val="left"/>
+      <w:pPr>
+        <w:tabs>
+          <w:tab w:val="num" w:pos="2880"/>
+        </w:tabs>
+        <w:ind w:left="2880" w:hanging="360"/>
+      </w:pPr>
+      <w:rPr>
+        <w:rFonts w:ascii="Wingdings" w:hAnsi="Wingdings" w:hint="default"/>
+        <w:sz w:val="20"/>
+      </w:rPr>
+    </w:lvl>
+    <w:lvl w:ilvl="4" w:tentative="1">
+      <w:start w:val="1"/>
+      <w:numFmt w:val="bullet"/>
+      <w:lvlText w:val=""/>
+      <w:lvlJc w:val="left"/>
+      <w:pPr>
+        <w:tabs>
+          <w:tab w:val="num" w:pos="3600"/>
+        </w:tabs>
+        <w:ind w:left="3600" w:hanging="360"/>
+      </w:pPr>
+      <w:rPr>
+        <w:rFonts w:ascii="Wingdings" w:hAnsi="Wingdings" w:hint="default"/>
+        <w:sz w:val="20"/>
+      </w:rPr>
+    </w:lvl>
+    <w:lvl w:ilvl="5" w:tentative="1">
+      <w:start w:val="1"/>
+      <w:numFmt w:val="bullet"/>
+      <w:lvlText w:val=""/>
+      <w:lvlJc w:val="left"/>
+      <w:pPr>
+        <w:tabs>
+          <w:tab w:val="num" w:pos="4320"/>
+        </w:tabs>
+        <w:ind w:left="4320" w:hanging="360"/>
+      </w:pPr>
+      <w:rPr>
+        <w:rFonts w:ascii="Wingdings" w:hAnsi="Wingdings" w:hint="default"/>
+        <w:sz w:val="20"/>
+      </w:rPr>
+    </w:lvl>
+    <w:lvl w:ilvl="6" w:tentative="1">
+      <w:start w:val="1"/>
+      <w:numFmt w:val="bullet"/>
+      <w:lvlText w:val=""/>
+      <w:lvlJc w:val="left"/>
+      <w:pPr>
+        <w:tabs>
+          <w:tab w:val="num" w:pos="5040"/>
+        </w:tabs>
+        <w:ind w:left="5040" w:hanging="360"/>
+      </w:pPr>
+      <w:rPr>
+        <w:rFonts w:ascii="Wingdings" w:hAnsi="Wingdings" w:hint="default"/>
+        <w:sz w:val="20"/>
+      </w:rPr>
+    </w:lvl>
+    <w:lvl w:ilvl="7" w:tentative="1">
+      <w:start w:val="1"/>
+      <w:numFmt w:val="bullet"/>
+      <w:lvlText w:val=""/>
+      <w:lvlJc w:val="left"/>
+      <w:pPr>
+        <w:tabs>
+          <w:tab w:val="num" w:pos="5760"/>
+        </w:tabs>
+        <w:ind w:left="5760" w:hanging="360"/>
+      </w:pPr>
+      <w:rPr>
+        <w:rFonts w:ascii="Wingdings" w:hAnsi="Wingdings" w:hint="default"/>
+        <w:sz w:val="20"/>
+      </w:rPr>
+    </w:lvl>
+    <w:lvl w:ilvl="8" w:tentative="1">
+      <w:start w:val="1"/>
+      <w:numFmt w:val="bullet"/>
+      <w:lvlText w:val=""/>
+      <w:lvlJc w:val="left"/>
+      <w:pPr>
+        <w:tabs>
+          <w:tab w:val="num" w:pos="6480"/>
+        </w:tabs>
+        <w:ind w:left="6480" w:hanging="360"/>
+      </w:pPr>
+      <w:rPr>
+        <w:rFonts w:ascii="Wingdings" w:hAnsi="Wingdings" w:hint="default"/>
+        <w:sz w:val="20"/>
+      </w:rPr>
+    </w:lvl>
+  </w:abstractNum>
+  <w:abstractNum w:abstractNumId="9" w15:restartNumberingAfterBreak="0">
     <w:nsid w:val="5F396146"/>
     <w:multiLevelType w:val="hybridMultilevel"/>
     <w:tmpl w:val="0F5466F4"/>
@@ -3306,7 +4516,7 @@
       </w:pPr>
     </w:lvl>
   </w:abstractNum>
-  <w:abstractNum w:abstractNumId="7" w15:restartNumberingAfterBreak="0">
+  <w:abstractNum w:abstractNumId="10" w15:restartNumberingAfterBreak="0">
     <w:nsid w:val="606D0B5A"/>
     <w:multiLevelType w:val="hybridMultilevel"/>
     <w:tmpl w:val="E690BA9C"/>
@@ -3395,7 +4605,7 @@
       </w:pPr>
     </w:lvl>
   </w:abstractNum>
-  <w:abstractNum w:abstractNumId="8" w15:restartNumberingAfterBreak="0">
+  <w:abstractNum w:abstractNumId="11" w15:restartNumberingAfterBreak="0">
     <w:nsid w:val="65176319"/>
     <w:multiLevelType w:val="hybridMultilevel"/>
     <w:tmpl w:val="EA8449F8"/>
@@ -3508,7 +4718,7 @@
       </w:rPr>
     </w:lvl>
   </w:abstractNum>
-  <w:abstractNum w:abstractNumId="9" w15:restartNumberingAfterBreak="0">
+  <w:abstractNum w:abstractNumId="12" w15:restartNumberingAfterBreak="0">
     <w:nsid w:val="77FE2450"/>
     <w:multiLevelType w:val="hybridMultilevel"/>
     <w:tmpl w:val="81D40108"/>
@@ -3594,7 +4804,7 @@
       </w:pPr>
     </w:lvl>
   </w:abstractNum>
-  <w:abstractNum w:abstractNumId="10" w15:restartNumberingAfterBreak="0">
+  <w:abstractNum w:abstractNumId="13" w15:restartNumberingAfterBreak="0">
     <w:nsid w:val="7CFA5B83"/>
     <w:multiLevelType w:val="hybridMultilevel"/>
     <w:tmpl w:val="D542D262"/>
@@ -3707,44 +4917,53 @@
       </w:rPr>
     </w:lvl>
   </w:abstractNum>
-  <w:num w:numId="1">
+  <w:num w:numId="1" w16cid:durableId="529031843">
     <w:abstractNumId w:val="2"/>
   </w:num>
-  <w:num w:numId="2">
+  <w:num w:numId="2" w16cid:durableId="1676959189">
     <w:abstractNumId w:val="0"/>
   </w:num>
-  <w:num w:numId="3">
+  <w:num w:numId="3" w16cid:durableId="2007055515">
+    <w:abstractNumId w:val="11"/>
+  </w:num>
+  <w:num w:numId="4" w16cid:durableId="253707470">
+    <w:abstractNumId w:val="4"/>
+  </w:num>
+  <w:num w:numId="5" w16cid:durableId="1433277419">
+    <w:abstractNumId w:val="1"/>
+  </w:num>
+  <w:num w:numId="6" w16cid:durableId="1507208008">
+    <w:abstractNumId w:val="12"/>
+  </w:num>
+  <w:num w:numId="7" w16cid:durableId="793595734">
+    <w:abstractNumId w:val="5"/>
+  </w:num>
+  <w:num w:numId="8" w16cid:durableId="946348489">
+    <w:abstractNumId w:val="7"/>
+  </w:num>
+  <w:num w:numId="9" w16cid:durableId="1872186413">
+    <w:abstractNumId w:val="9"/>
+  </w:num>
+  <w:num w:numId="10" w16cid:durableId="1992907995">
+    <w:abstractNumId w:val="10"/>
+  </w:num>
+  <w:num w:numId="11" w16cid:durableId="663777440">
+    <w:abstractNumId w:val="13"/>
+  </w:num>
+  <w:num w:numId="12" w16cid:durableId="652100819">
+    <w:abstractNumId w:val="3"/>
+  </w:num>
+  <w:num w:numId="13" w16cid:durableId="114368116">
     <w:abstractNumId w:val="8"/>
   </w:num>
-  <w:num w:numId="4">
-    <w:abstractNumId w:val="3"/>
-  </w:num>
-  <w:num w:numId="5">
-    <w:abstractNumId w:val="1"/>
-  </w:num>
-  <w:num w:numId="6">
-    <w:abstractNumId w:val="9"/>
-  </w:num>
-  <w:num w:numId="7">
-    <w:abstractNumId w:val="4"/>
-  </w:num>
-  <w:num w:numId="8">
-    <w:abstractNumId w:val="5"/>
-  </w:num>
-  <w:num w:numId="9">
+  <w:num w:numId="14" w16cid:durableId="261573346">
     <w:abstractNumId w:val="6"/>
-  </w:num>
-  <w:num w:numId="10">
-    <w:abstractNumId w:val="7"/>
-  </w:num>
-  <w:num w:numId="11">
-    <w:abstractNumId w:val="10"/>
   </w:num>
 </w:numbering>
 </file>
 
 <file path=word/styles.xml><?xml version="1.0" encoding="utf-8"?>
-<w:styles xmlns:mc="http://schemas.openxmlformats.org/markup-compatibility/2006" xmlns:r="http://schemas.openxmlformats.org/officeDocument/2006/relationships" xmlns:w="http://schemas.openxmlformats.org/wordprocessingml/2006/main" xmlns:w14="http://schemas.microsoft.com/office/word/2010/wordml" xmlns:w15="http://schemas.microsoft.com/office/word/2012/wordml" xmlns:w16cex="http://schemas.microsoft.com/office/word/2018/wordml/cex" xmlns:w16cid="http://schemas.microsoft.com/office/word/2016/wordml/cid" xmlns:w16="http://schemas.microsoft.com/office/word/2018/wordml" xmlns:w16sdtdh="http://schemas.microsoft.com/office/word/2020/wordml/sdtdatahash" xmlns:w16se="http://schemas.microsoft.com/office/word/2015/wordml/symex" mc:Ignorable="w14 w15 w16se w16cid w16 w16cex w16sdtdh">
+<w:styles xmlns:mc="http://schemas.openxmlformats.org/markup-compatibility/2006" xmlns:r="http://schemas.openxmlformats.org/officeDocument/2006/relationships" xmlns:w="http://schemas.openxmlformats.org/wordprocessingml/2006/main" xmlns:w14="http://schemas.microsoft.com/office/word/2010/wordml" xmlns:w15="http://schemas.microsoft.com/office/word/2012/wordml" xmlns:w16cex="http://schemas.microsoft.com/office/word/2018/wordml/cex" xmlns:w16cid="http://schemas.microsoft.com/office/word/2016/wordml/cid" xmlns:w16="http://schemas.microsoft.com/office/word/2018/wordml" xmlns:w16du="http://schemas.microsoft.com/office/word/2023/wordml/word16du" xmlns:w16sdtdh="http://schemas.microsoft.com/office/word/2020/wordml/sdtdatahash" xmlns:w16se="http://schemas.microsoft.com/office/word/2015/wordml/symex" mc:Ignorable="w14 w15 w16se w16cid w16 w16cex w16sdtdh w16du">
   <w:docDefaults>
     <w:rPrDefault>
       <w:rPr>
@@ -4347,7 +5566,6 @@
   <w:style w:type="character" w:default="1" w:styleId="Fuentedeprrafopredeter">
     <w:name w:val="Default Paragraph Font"/>
     <w:uiPriority w:val="1"/>
-    <w:semiHidden/>
     <w:unhideWhenUsed/>
   </w:style>
   <w:style w:type="table" w:default="1" w:styleId="Tablanormal">

</xml_diff>